<commit_message>
fix bugs was found with tests
</commit_message>
<xml_diff>
--- a/Отчеты/lab9/Otchyot_lab_9_Malshakov_Alexandr.docx
+++ b/Отчеты/lab9/Otchyot_lab_9_Malshakov_Alexandr.docx
@@ -1,6 +1,6 @@
 
 <file path=word/document.xml><?xml version="1.0" encoding="utf-8"?>
-<w:document xmlns:wpc="http://schemas.microsoft.com/office/word/2010/wordprocessingCanvas" xmlns:cx="http://schemas.microsoft.com/office/drawing/2014/chartex" xmlns:cx1="http://schemas.microsoft.com/office/drawing/2015/9/8/chartex" xmlns:cx2="http://schemas.microsoft.com/office/drawing/2015/10/21/chartex" xmlns:cx3="http://schemas.microsoft.com/office/drawing/2016/5/9/chartex" xmlns:cx4="http://schemas.microsoft.com/office/drawing/2016/5/10/chartex" xmlns:cx5="http://schemas.microsoft.com/office/drawing/2016/5/11/chartex" xmlns:cx6="http://schemas.microsoft.com/office/drawing/2016/5/12/chartex" xmlns:cx7="http://schemas.microsoft.com/office/drawing/2016/5/13/chartex" xmlns:cx8="http://schemas.microsoft.com/office/drawing/2016/5/14/chartex" xmlns:mc="http://schemas.openxmlformats.org/markup-compatibility/2006" xmlns:aink="http://schemas.microsoft.com/office/drawing/2016/ink" xmlns:am3d="http://schemas.microsoft.com/office/drawing/2017/model3d" xmlns:o="urn:schemas-microsoft-com:office:office" xmlns:oel="http://schemas.microsoft.com/office/2019/extlst" xmlns:r="http://schemas.openxmlformats.org/officeDocument/2006/relationships" xmlns:m="http://schemas.openxmlformats.org/officeDocument/2006/math" xmlns:v="urn:schemas-microsoft-com:vml" xmlns:wp14="http://schemas.microsoft.com/office/word/2010/wordprocessingDrawing" xmlns:wp="http://schemas.openxmlformats.org/drawingml/2006/wordprocessingDrawing" xmlns:w10="urn:schemas-microsoft-com:office:word" xmlns:w="http://schemas.openxmlformats.org/wordprocessingml/2006/main" xmlns:w14="http://schemas.microsoft.com/office/word/2010/wordml" xmlns:w15="http://schemas.microsoft.com/office/word/2012/wordml" xmlns:w16cex="http://schemas.microsoft.com/office/word/2018/wordml/cex" xmlns:w16cid="http://schemas.microsoft.com/office/word/2016/wordml/cid" xmlns:w16="http://schemas.microsoft.com/office/word/2018/wordml" xmlns:w16du="http://schemas.microsoft.com/office/word/2023/wordml/word16du" xmlns:w16sdtdh="http://schemas.microsoft.com/office/word/2020/wordml/sdtdatahash" xmlns:w16sdtfl="http://schemas.microsoft.com/office/word/2024/wordml/sdtformatlock" xmlns:w16se="http://schemas.microsoft.com/office/word/2015/wordml/symex" xmlns:wpg="http://schemas.microsoft.com/office/word/2010/wordprocessingGroup" xmlns:wpi="http://schemas.microsoft.com/office/word/2010/wordprocessingInk" xmlns:wne="http://schemas.microsoft.com/office/word/2006/wordml" xmlns:wps="http://schemas.microsoft.com/office/word/2010/wordprocessingShape" mc:Ignorable="w14 w15 w16se w16cid w16 w16cex w16sdtdh w16sdtfl w16du wp14">
+<w:document xmlns:wpc="http://schemas.microsoft.com/office/word/2010/wordprocessingCanvas" xmlns:cx="http://schemas.microsoft.com/office/drawing/2014/chartex" xmlns:cx1="http://schemas.microsoft.com/office/drawing/2015/9/8/chartex" xmlns:cx2="http://schemas.microsoft.com/office/drawing/2015/10/21/chartex" xmlns:cx3="http://schemas.microsoft.com/office/drawing/2016/5/9/chartex" xmlns:cx4="http://schemas.microsoft.com/office/drawing/2016/5/10/chartex" xmlns:cx5="http://schemas.microsoft.com/office/drawing/2016/5/11/chartex" xmlns:cx6="http://schemas.microsoft.com/office/drawing/2016/5/12/chartex" xmlns:cx7="http://schemas.microsoft.com/office/drawing/2016/5/13/chartex" xmlns:cx8="http://schemas.microsoft.com/office/drawing/2016/5/14/chartex" xmlns:mc="http://schemas.openxmlformats.org/markup-compatibility/2006" xmlns:aink="http://schemas.microsoft.com/office/drawing/2016/ink" xmlns:am3d="http://schemas.microsoft.com/office/drawing/2017/model3d" xmlns:o="urn:schemas-microsoft-com:office:office" xmlns:r="http://schemas.openxmlformats.org/officeDocument/2006/relationships" xmlns:m="http://schemas.openxmlformats.org/officeDocument/2006/math" xmlns:v="urn:schemas-microsoft-com:vml" xmlns:wp14="http://schemas.microsoft.com/office/word/2010/wordprocessingDrawing" xmlns:wp="http://schemas.openxmlformats.org/drawingml/2006/wordprocessingDrawing" xmlns:w10="urn:schemas-microsoft-com:office:word" xmlns:w="http://schemas.openxmlformats.org/wordprocessingml/2006/main" xmlns:w14="http://schemas.microsoft.com/office/word/2010/wordml" xmlns:w15="http://schemas.microsoft.com/office/word/2012/wordml" xmlns:w16cex="http://schemas.microsoft.com/office/word/2018/wordml/cex" xmlns:w16cid="http://schemas.microsoft.com/office/word/2016/wordml/cid" xmlns:w16="http://schemas.microsoft.com/office/word/2018/wordml" xmlns:w16sdtdh="http://schemas.microsoft.com/office/word/2020/wordml/sdtdatahash" xmlns:w16se="http://schemas.microsoft.com/office/word/2015/wordml/symex" xmlns:wpg="http://schemas.microsoft.com/office/word/2010/wordprocessingGroup" xmlns:wpi="http://schemas.microsoft.com/office/word/2010/wordprocessingInk" xmlns:wne="http://schemas.microsoft.com/office/word/2006/wordml" xmlns:wps="http://schemas.microsoft.com/office/word/2010/wordprocessingShape" mc:Ignorable="w14 w15 w16se w16cid w16 w16cex w16sdtdh wp14">
   <w:body>
     <w:p>
       <w:pPr>
@@ -390,7 +390,7 @@
         </w:p>
         <w:p>
           <w:pPr>
-            <w:pStyle w:val="11"/>
+            <w:pStyle w:val="TOC1"/>
             <w:rPr>
               <w:rFonts w:asciiTheme="minorHAnsi" w:eastAsiaTheme="minorEastAsia" w:hAnsiTheme="minorHAnsi" w:cstheme="minorBidi"/>
               <w:noProof/>
@@ -412,7 +412,7 @@
           <w:hyperlink w:anchor="_Toc185329683" w:history="1">
             <w:r>
               <w:rPr>
-                <w:rStyle w:val="a5"/>
+                <w:rStyle w:val="Hyperlink"/>
                 <w:noProof/>
               </w:rPr>
               <w:t>Постановка задачи</w:t>
@@ -469,7 +469,7 @@
         </w:p>
         <w:p>
           <w:pPr>
-            <w:pStyle w:val="21"/>
+            <w:pStyle w:val="TOC2"/>
             <w:rPr>
               <w:rFonts w:asciiTheme="minorHAnsi" w:eastAsiaTheme="minorEastAsia" w:hAnsiTheme="minorHAnsi" w:cstheme="minorBidi"/>
               <w:noProof/>
@@ -482,7 +482,7 @@
           <w:hyperlink w:anchor="_Toc185329684" w:history="1">
             <w:r>
               <w:rPr>
-                <w:rStyle w:val="a5"/>
+                <w:rStyle w:val="Hyperlink"/>
                 <w:noProof/>
                 <w:lang w:eastAsia="ru-RU"/>
               </w:rPr>
@@ -540,7 +540,7 @@
         </w:p>
         <w:p>
           <w:pPr>
-            <w:pStyle w:val="21"/>
+            <w:pStyle w:val="TOC2"/>
             <w:rPr>
               <w:rFonts w:asciiTheme="minorHAnsi" w:eastAsiaTheme="minorEastAsia" w:hAnsiTheme="minorHAnsi" w:cstheme="minorBidi"/>
               <w:noProof/>
@@ -553,7 +553,7 @@
           <w:hyperlink w:anchor="_Toc185329685" w:history="1">
             <w:r>
               <w:rPr>
-                <w:rStyle w:val="a5"/>
+                <w:rStyle w:val="Hyperlink"/>
                 <w:noProof/>
                 <w:lang w:eastAsia="ru-RU"/>
               </w:rPr>
@@ -611,7 +611,7 @@
         </w:p>
         <w:p>
           <w:pPr>
-            <w:pStyle w:val="11"/>
+            <w:pStyle w:val="TOC1"/>
             <w:rPr>
               <w:rFonts w:asciiTheme="minorHAnsi" w:eastAsiaTheme="minorEastAsia" w:hAnsiTheme="minorHAnsi" w:cstheme="minorBidi"/>
               <w:noProof/>
@@ -624,7 +624,7 @@
           <w:hyperlink w:anchor="_Toc185329686" w:history="1">
             <w:r>
               <w:rPr>
-                <w:rStyle w:val="a5"/>
+                <w:rStyle w:val="Hyperlink"/>
                 <w:noProof/>
               </w:rPr>
               <w:t>Анализ</w:t>
@@ -681,7 +681,7 @@
         </w:p>
         <w:p>
           <w:pPr>
-            <w:pStyle w:val="21"/>
+            <w:pStyle w:val="TOC2"/>
             <w:rPr>
               <w:rFonts w:asciiTheme="minorHAnsi" w:eastAsiaTheme="minorEastAsia" w:hAnsiTheme="minorHAnsi" w:cstheme="minorBidi"/>
               <w:noProof/>
@@ -694,7 +694,7 @@
           <w:hyperlink w:anchor="_Toc185329687" w:history="1">
             <w:r>
               <w:rPr>
-                <w:rStyle w:val="a5"/>
+                <w:rStyle w:val="Hyperlink"/>
                 <w:noProof/>
                 <w:lang w:eastAsia="ru-RU"/>
               </w:rPr>
@@ -752,7 +752,7 @@
         </w:p>
         <w:p>
           <w:pPr>
-            <w:pStyle w:val="21"/>
+            <w:pStyle w:val="TOC2"/>
             <w:rPr>
               <w:rFonts w:asciiTheme="minorHAnsi" w:eastAsiaTheme="minorEastAsia" w:hAnsiTheme="minorHAnsi" w:cstheme="minorBidi"/>
               <w:noProof/>
@@ -765,7 +765,7 @@
           <w:hyperlink w:anchor="_Toc185329688" w:history="1">
             <w:r>
               <w:rPr>
-                <w:rStyle w:val="a5"/>
+                <w:rStyle w:val="Hyperlink"/>
                 <w:noProof/>
                 <w:lang w:eastAsia="ru-RU"/>
               </w:rPr>
@@ -823,7 +823,7 @@
         </w:p>
         <w:p>
           <w:pPr>
-            <w:pStyle w:val="21"/>
+            <w:pStyle w:val="TOC2"/>
             <w:rPr>
               <w:rFonts w:asciiTheme="minorHAnsi" w:eastAsiaTheme="minorEastAsia" w:hAnsiTheme="minorHAnsi" w:cstheme="minorBidi"/>
               <w:noProof/>
@@ -836,7 +836,7 @@
           <w:hyperlink w:anchor="_Toc185329689" w:history="1">
             <w:r>
               <w:rPr>
-                <w:rStyle w:val="a5"/>
+                <w:rStyle w:val="Hyperlink"/>
                 <w:noProof/>
                 <w:lang w:eastAsia="ru-RU"/>
               </w:rPr>
@@ -894,7 +894,7 @@
         </w:p>
         <w:p>
           <w:pPr>
-            <w:pStyle w:val="11"/>
+            <w:pStyle w:val="TOC1"/>
             <w:rPr>
               <w:rFonts w:asciiTheme="minorHAnsi" w:eastAsiaTheme="minorEastAsia" w:hAnsiTheme="minorHAnsi" w:cstheme="minorBidi"/>
               <w:noProof/>
@@ -907,7 +907,7 @@
           <w:hyperlink w:anchor="_Toc185329690" w:history="1">
             <w:r>
               <w:rPr>
-                <w:rStyle w:val="a5"/>
+                <w:rStyle w:val="Hyperlink"/>
                 <w:noProof/>
               </w:rPr>
               <w:t>Проектирование</w:t>
@@ -964,7 +964,7 @@
         </w:p>
         <w:p>
           <w:pPr>
-            <w:pStyle w:val="21"/>
+            <w:pStyle w:val="TOC2"/>
             <w:rPr>
               <w:rFonts w:asciiTheme="minorHAnsi" w:eastAsiaTheme="minorEastAsia" w:hAnsiTheme="minorHAnsi" w:cstheme="minorBidi"/>
               <w:noProof/>
@@ -977,7 +977,7 @@
           <w:hyperlink w:anchor="_Toc185329691" w:history="1">
             <w:r>
               <w:rPr>
-                <w:rStyle w:val="a5"/>
+                <w:rStyle w:val="Hyperlink"/>
                 <w:noProof/>
                 <w:lang w:eastAsia="ru-RU"/>
               </w:rPr>
@@ -1035,7 +1035,7 @@
         </w:p>
         <w:p>
           <w:pPr>
-            <w:pStyle w:val="21"/>
+            <w:pStyle w:val="TOC2"/>
             <w:rPr>
               <w:rFonts w:asciiTheme="minorHAnsi" w:eastAsiaTheme="minorEastAsia" w:hAnsiTheme="minorHAnsi" w:cstheme="minorBidi"/>
               <w:noProof/>
@@ -1048,7 +1048,7 @@
           <w:hyperlink w:anchor="_Toc185329692" w:history="1">
             <w:r>
               <w:rPr>
-                <w:rStyle w:val="a5"/>
+                <w:rStyle w:val="Hyperlink"/>
                 <w:noProof/>
                 <w:lang w:eastAsia="ru-RU"/>
               </w:rPr>
@@ -1106,7 +1106,7 @@
         </w:p>
         <w:p>
           <w:pPr>
-            <w:pStyle w:val="21"/>
+            <w:pStyle w:val="TOC2"/>
             <w:rPr>
               <w:rFonts w:asciiTheme="minorHAnsi" w:eastAsiaTheme="minorEastAsia" w:hAnsiTheme="minorHAnsi" w:cstheme="minorBidi"/>
               <w:noProof/>
@@ -1119,7 +1119,7 @@
           <w:hyperlink w:anchor="_Toc185329693" w:history="1">
             <w:r>
               <w:rPr>
-                <w:rStyle w:val="a5"/>
+                <w:rStyle w:val="Hyperlink"/>
                 <w:noProof/>
                 <w:lang w:eastAsia="ru-RU"/>
               </w:rPr>
@@ -1177,7 +1177,7 @@
         </w:p>
         <w:p>
           <w:pPr>
-            <w:pStyle w:val="11"/>
+            <w:pStyle w:val="TOC1"/>
             <w:rPr>
               <w:rFonts w:asciiTheme="minorHAnsi" w:eastAsiaTheme="minorEastAsia" w:hAnsiTheme="minorHAnsi" w:cstheme="minorBidi"/>
               <w:noProof/>
@@ -1190,7 +1190,7 @@
           <w:hyperlink w:anchor="_Toc185329694" w:history="1">
             <w:r>
               <w:rPr>
-                <w:rStyle w:val="a5"/>
+                <w:rStyle w:val="Hyperlink"/>
                 <w:noProof/>
               </w:rPr>
               <w:t>Тестирование</w:t>
@@ -1247,7 +1247,7 @@
         </w:p>
         <w:p>
           <w:pPr>
-            <w:pStyle w:val="21"/>
+            <w:pStyle w:val="TOC2"/>
             <w:rPr>
               <w:rFonts w:asciiTheme="minorHAnsi" w:eastAsiaTheme="minorEastAsia" w:hAnsiTheme="minorHAnsi" w:cstheme="minorBidi"/>
               <w:noProof/>
@@ -1260,7 +1260,7 @@
           <w:hyperlink w:anchor="_Toc185329695" w:history="1">
             <w:r>
               <w:rPr>
-                <w:rStyle w:val="a5"/>
+                <w:rStyle w:val="Hyperlink"/>
                 <w:noProof/>
                 <w:lang w:eastAsia="ru-RU"/>
               </w:rPr>
@@ -1318,7 +1318,7 @@
         </w:p>
         <w:p>
           <w:pPr>
-            <w:pStyle w:val="21"/>
+            <w:pStyle w:val="TOC2"/>
             <w:rPr>
               <w:rFonts w:asciiTheme="minorHAnsi" w:eastAsiaTheme="minorEastAsia" w:hAnsiTheme="minorHAnsi" w:cstheme="minorBidi"/>
               <w:noProof/>
@@ -1331,7 +1331,7 @@
           <w:hyperlink w:anchor="_Toc185329696" w:history="1">
             <w:r>
               <w:rPr>
-                <w:rStyle w:val="a5"/>
+                <w:rStyle w:val="Hyperlink"/>
                 <w:noProof/>
                 <w:lang w:eastAsia="ru-RU"/>
               </w:rPr>
@@ -1389,7 +1389,7 @@
         </w:p>
         <w:p>
           <w:pPr>
-            <w:pStyle w:val="21"/>
+            <w:pStyle w:val="TOC2"/>
             <w:rPr>
               <w:rFonts w:asciiTheme="minorHAnsi" w:eastAsiaTheme="minorEastAsia" w:hAnsiTheme="minorHAnsi" w:cstheme="minorBidi"/>
               <w:noProof/>
@@ -1402,7 +1402,7 @@
           <w:hyperlink w:anchor="_Toc185329697" w:history="1">
             <w:r>
               <w:rPr>
-                <w:rStyle w:val="a5"/>
+                <w:rStyle w:val="Hyperlink"/>
                 <w:noProof/>
                 <w:lang w:eastAsia="ru-RU"/>
               </w:rPr>
@@ -1460,7 +1460,7 @@
         </w:p>
         <w:p>
           <w:pPr>
-            <w:pStyle w:val="11"/>
+            <w:pStyle w:val="TOC1"/>
             <w:rPr>
               <w:rFonts w:asciiTheme="minorHAnsi" w:eastAsiaTheme="minorEastAsia" w:hAnsiTheme="minorHAnsi" w:cstheme="minorBidi"/>
               <w:noProof/>
@@ -1473,7 +1473,7 @@
           <w:hyperlink w:anchor="_Toc185329698" w:history="1">
             <w:r>
               <w:rPr>
-                <w:rStyle w:val="a5"/>
+                <w:rStyle w:val="Hyperlink"/>
                 <w:noProof/>
               </w:rPr>
               <w:t>Приложение А</w:t>
@@ -1555,7 +1555,7 @@
     </w:p>
     <w:p>
       <w:pPr>
-        <w:pStyle w:val="1"/>
+        <w:pStyle w:val="Heading1"/>
       </w:pPr>
       <w:bookmarkStart w:id="0" w:name="_Toc185329683"/>
       <w:r>
@@ -1569,7 +1569,7 @@
     </w:p>
     <w:p>
       <w:pPr>
-        <w:pStyle w:val="2"/>
+        <w:pStyle w:val="Heading2"/>
         <w:rPr>
           <w:lang w:eastAsia="ru-RU"/>
         </w:rPr>
@@ -1585,213 +1585,566 @@
     </w:p>
     <w:p>
       <w:pPr>
+        <w:pStyle w:val="Heading2"/>
         <w:rPr>
-          <w:lang w:eastAsia="ru-RU"/>
+          <w:sz w:val="27"/>
+          <w:szCs w:val="27"/>
         </w:rPr>
       </w:pPr>
       <w:r>
-        <w:rPr>
-          <w:lang w:eastAsia="ru-RU"/>
-        </w:rPr>
-        <w:t>В общем</w:t>
-      </w:r>
-      <w:r>
-        <w:rPr>
-          <w:lang w:eastAsia="ru-RU"/>
-        </w:rPr>
-        <w:t xml:space="preserve">, задание состоит из 3 </w:t>
-      </w:r>
-      <w:r>
-        <w:rPr>
-          <w:lang w:eastAsia="ru-RU"/>
-        </w:rPr>
-        <w:t>под</w:t>
-      </w:r>
-      <w:r>
-        <w:rPr>
-          <w:lang w:eastAsia="ru-RU"/>
-        </w:rPr>
-        <w:t>задач, работа с матрицей, работа с рваным массивом и работа со строкой.</w:t>
+        <w:t>Часть 1.</w:t>
       </w:r>
     </w:p>
     <w:p>
       <w:pPr>
-        <w:pStyle w:val="a4"/>
+        <w:pStyle w:val="ListParagraph"/>
         <w:numPr>
           <w:ilvl w:val="0"/>
-          <w:numId w:val="43"/>
+          <w:numId w:val="45"/>
         </w:numPr>
-        <w:ind w:left="993" w:hanging="283"/>
-        <w:rPr>
-          <w:lang w:eastAsia="ru-RU"/>
-        </w:rPr>
-      </w:pPr>
-      <w:r>
-        <w:rPr>
-          <w:lang w:eastAsia="ru-RU"/>
-        </w:rPr>
-        <w:t>Сформировать динамический двумерный массив, заполнить его</w:t>
-      </w:r>
-      <w:r>
-        <w:rPr>
-          <w:lang w:eastAsia="ru-RU"/>
-        </w:rPr>
-        <w:t>.</w:t>
+        <w:ind w:left="993" w:hanging="284"/>
+      </w:pPr>
+      <w:r>
+        <w:t>Реализовать</w:t>
+      </w:r>
+      <w:r>
+        <w:t xml:space="preserve"> </w:t>
+      </w:r>
+      <w:r>
+        <w:t>определение нового класса/типа данных</w:t>
+      </w:r>
+      <w:r>
+        <w:t xml:space="preserve">. </w:t>
+      </w:r>
+      <w:r>
+        <w:t>Необходимо реализовать не менее 2 конструкторов: без параметров, с параметрами.  </w:t>
       </w:r>
     </w:p>
     <w:p>
       <w:pPr>
-        <w:pStyle w:val="a4"/>
+        <w:pStyle w:val="ListParagraph"/>
         <w:numPr>
           <w:ilvl w:val="0"/>
-          <w:numId w:val="43"/>
+          <w:numId w:val="45"/>
         </w:numPr>
-        <w:ind w:left="993" w:hanging="283"/>
-        <w:rPr>
-          <w:lang w:eastAsia="ru-RU"/>
-        </w:rPr>
-      </w:pPr>
-      <w:r>
-        <w:rPr>
-          <w:lang w:eastAsia="ru-RU"/>
-        </w:rPr>
-        <w:t>Выполнить указанное в варианте задание</w:t>
-      </w:r>
-      <w:r>
-        <w:rPr>
-          <w:lang w:eastAsia="ru-RU"/>
-        </w:rPr>
-        <w:t>.</w:t>
+        <w:ind w:left="993" w:hanging="284"/>
+      </w:pPr>
+      <w:r>
+        <w:t>Для демонстрации работы с объектами написать главную функцию, в которой создаются объекты класса и выводится информация, которая содержится в атрибутах.</w:t>
       </w:r>
     </w:p>
     <w:p>
       <w:pPr>
-        <w:pStyle w:val="a4"/>
+        <w:pStyle w:val="ListParagraph"/>
         <w:numPr>
           <w:ilvl w:val="0"/>
-          <w:numId w:val="43"/>
+          <w:numId w:val="45"/>
         </w:numPr>
-        <w:ind w:left="993" w:hanging="283"/>
-        <w:rPr>
-          <w:lang w:eastAsia="ru-RU"/>
-        </w:rPr>
-      </w:pPr>
-      <w:r>
-        <w:rPr>
-          <w:lang w:eastAsia="ru-RU"/>
-        </w:rPr>
-        <w:t>Сформировать динамический рваный массив, заполнить его</w:t>
-      </w:r>
-      <w:r>
-        <w:rPr>
-          <w:lang w:eastAsia="ru-RU"/>
-        </w:rPr>
-        <w:t>.</w:t>
+        <w:ind w:left="993" w:hanging="284"/>
+      </w:pPr>
+      <w:r>
+        <w:t>Написать функцию, выполняющую указанное в варианте действие. Рассмотреть два варианта реализации функции:</w:t>
       </w:r>
     </w:p>
     <w:p>
       <w:pPr>
-        <w:pStyle w:val="a4"/>
+        <w:pStyle w:val="ListParagraph"/>
         <w:numPr>
           <w:ilvl w:val="0"/>
-          <w:numId w:val="43"/>
+          <w:numId w:val="45"/>
         </w:numPr>
-        <w:ind w:left="993" w:hanging="283"/>
-        <w:rPr>
-          <w:lang w:eastAsia="ru-RU"/>
-        </w:rPr>
-      </w:pPr>
-      <w:r>
-        <w:rPr>
-          <w:lang w:eastAsia="ru-RU"/>
-        </w:rPr>
-        <w:t>Выполнить указанное в варианте задание</w:t>
-      </w:r>
-      <w:r>
-        <w:rPr>
-          <w:lang w:eastAsia="ru-RU"/>
-        </w:rPr>
-        <w:t>.</w:t>
+        <w:ind w:left="993" w:hanging="284"/>
+      </w:pPr>
+      <w:r>
+        <w:t>статическую функцию;</w:t>
       </w:r>
     </w:p>
     <w:p>
       <w:pPr>
-        <w:pStyle w:val="a4"/>
+        <w:pStyle w:val="ListParagraph"/>
         <w:numPr>
           <w:ilvl w:val="0"/>
-          <w:numId w:val="43"/>
+          <w:numId w:val="45"/>
         </w:numPr>
-        <w:ind w:left="993" w:hanging="283"/>
-        <w:rPr>
-          <w:lang w:eastAsia="ru-RU"/>
-        </w:rPr>
-      </w:pPr>
-      <w:r>
-        <w:rPr>
-          <w:lang w:eastAsia="ru-RU"/>
-        </w:rPr>
-        <w:t>Ввести строку символов. Строка состоит из слов, разделенных пробелами (пробелов может быть несколько) и знаками препинания (</w:t>
-      </w:r>
-      <w:proofErr w:type="gramStart"/>
-      <w:r>
-        <w:rPr>
-          <w:lang w:eastAsia="ru-RU"/>
-        </w:rPr>
-        <w:t>, ;</w:t>
-      </w:r>
-      <w:proofErr w:type="gramEnd"/>
-      <w:r>
-        <w:rPr>
-          <w:lang w:eastAsia="ru-RU"/>
-        </w:rPr>
-        <w:t>:). В строке может быть несколько предложений, в конце каждого предложения стоит один знак препинания (.!?)</w:t>
-      </w:r>
-      <w:r>
-        <w:rPr>
-          <w:lang w:eastAsia="ru-RU"/>
-        </w:rPr>
-        <w:t>.</w:t>
+        <w:ind w:left="993" w:hanging="284"/>
+      </w:pPr>
+      <w:r>
+        <w:t>метод класса.</w:t>
       </w:r>
     </w:p>
     <w:p>
       <w:pPr>
-        <w:pStyle w:val="a4"/>
+        <w:pStyle w:val="ListParagraph"/>
         <w:numPr>
           <w:ilvl w:val="0"/>
-          <w:numId w:val="43"/>
+          <w:numId w:val="45"/>
         </w:numPr>
-        <w:ind w:left="993" w:hanging="283"/>
-        <w:rPr>
-          <w:lang w:eastAsia="ru-RU"/>
-        </w:rPr>
-      </w:pPr>
-      <w:r>
-        <w:rPr>
-          <w:lang w:eastAsia="ru-RU"/>
-        </w:rPr>
-        <w:t xml:space="preserve">Выполнить обработку строки в соответствии с вариантом, используя по возможности, методы класса </w:t>
-      </w:r>
-      <w:proofErr w:type="spellStart"/>
-      <w:r>
-        <w:rPr>
-          <w:lang w:eastAsia="ru-RU"/>
-        </w:rPr>
-        <w:t>String</w:t>
-      </w:r>
-      <w:proofErr w:type="spellEnd"/>
-      <w:r>
-        <w:rPr>
-          <w:lang w:eastAsia="ru-RU"/>
-        </w:rPr>
-        <w:t>.</w:t>
+        <w:ind w:left="993" w:hanging="284"/>
+      </w:pPr>
+      <w:r>
+        <w:t>В основной программе продемонстрировать работу функций, объяснить разницу между статической и нестатической функциями.</w:t>
       </w:r>
     </w:p>
     <w:p>
       <w:pPr>
-        <w:pStyle w:val="a4"/>
+        <w:pStyle w:val="ListParagraph"/>
         <w:numPr>
           <w:ilvl w:val="0"/>
-          <w:numId w:val="43"/>
+          <w:numId w:val="45"/>
+        </w:numPr>
+        <w:ind w:left="993" w:hanging="284"/>
+      </w:pPr>
+      <w:r>
+        <w:t>Используя статическую компоненту класса подсчитать количество созданных в программе объектов.</w:t>
+      </w:r>
+    </w:p>
+    <w:p>
+      <w:pPr>
+        <w:pStyle w:val="Heading2"/>
+        <w:rPr>
+          <w:sz w:val="27"/>
+          <w:szCs w:val="27"/>
+        </w:rPr>
+      </w:pPr>
+      <w:r>
+        <w:t>Часть 2.</w:t>
+      </w:r>
+    </w:p>
+    <w:p>
+      <w:pPr>
+        <w:pStyle w:val="ListParagraph"/>
+        <w:numPr>
+          <w:ilvl w:val="0"/>
+          <w:numId w:val="46"/>
+        </w:numPr>
+        <w:ind w:left="993" w:hanging="284"/>
+      </w:pPr>
+      <w:r>
+        <w:t>Добавить к реализованному классу указанные в варианте перегруженные операции.</w:t>
+      </w:r>
+    </w:p>
+    <w:p>
+      <w:pPr>
+        <w:pStyle w:val="ListParagraph"/>
+        <w:numPr>
+          <w:ilvl w:val="0"/>
+          <w:numId w:val="46"/>
+        </w:numPr>
+        <w:ind w:left="993" w:hanging="284"/>
+      </w:pPr>
+      <w:r>
+        <w:t>Добавить метод </w:t>
+      </w:r>
+      <w:r>
+        <w:rPr>
+          <w:lang w:val="en-US"/>
+        </w:rPr>
+        <w:t>public override bool Equals</w:t>
+      </w:r>
+      <w:r>
+        <w:t>(</w:t>
+      </w:r>
+      <w:r>
+        <w:rPr>
+          <w:lang w:val="en-US"/>
+        </w:rPr>
+        <w:t>object obj</w:t>
+      </w:r>
+      <w:r>
+        <w:t>) {} для сравнения двух объектов реализованного класса</w:t>
+      </w:r>
+      <w:r>
+        <w:t>.</w:t>
+      </w:r>
+    </w:p>
+    <w:p>
+      <w:pPr>
+        <w:pStyle w:val="ListParagraph"/>
+        <w:numPr>
+          <w:ilvl w:val="0"/>
+          <w:numId w:val="46"/>
+        </w:numPr>
+        <w:ind w:left="993" w:hanging="284"/>
+      </w:pPr>
+      <w:r>
+        <w:t>Написать демонстрационную программу, в которой создаются объекты пользовательских классов и выполняются указанные операции.</w:t>
+      </w:r>
+    </w:p>
+    <w:p>
+      <w:pPr>
+        <w:pStyle w:val="NormalWeb"/>
+        <w:shd w:val="clear" w:color="auto" w:fill="FFFFFF"/>
+        <w:spacing w:before="0" w:beforeAutospacing="0" w:after="0" w:afterAutospacing="0"/>
+        <w:rPr>
+          <w:rFonts w:ascii="Roboto" w:hAnsi="Roboto"/>
+          <w:color w:val="1D2125"/>
+          <w:sz w:val="23"/>
+          <w:szCs w:val="23"/>
+        </w:rPr>
+      </w:pPr>
+      <w:r>
+        <w:rPr>
+          <w:rFonts w:ascii="Roboto" w:hAnsi="Roboto"/>
+          <w:color w:val="1D2125"/>
+          <w:sz w:val="23"/>
+          <w:szCs w:val="23"/>
+        </w:rPr>
+        <w:t> </w:t>
+      </w:r>
+    </w:p>
+    <w:p>
+      <w:pPr>
+        <w:pStyle w:val="Heading2"/>
+        <w:rPr>
+          <w:sz w:val="27"/>
+          <w:szCs w:val="27"/>
+        </w:rPr>
+      </w:pPr>
+      <w:r>
+        <w:t>Часть 3</w:t>
+      </w:r>
+    </w:p>
+    <w:p>
+      <w:pPr>
+        <w:pStyle w:val="ListParagraph"/>
+        <w:numPr>
+          <w:ilvl w:val="0"/>
+          <w:numId w:val="47"/>
+        </w:numPr>
+        <w:ind w:left="993" w:hanging="284"/>
+      </w:pPr>
+      <w:r>
+        <w:t>Реализовать класс-коллекцию</w:t>
+      </w:r>
+      <w:r>
+        <w:t xml:space="preserve">, </w:t>
+      </w:r>
+      <w:r>
+        <w:t>полем которого является </w:t>
+      </w:r>
+      <w:r>
+        <w:t>одномерный массив</w:t>
+      </w:r>
+      <w:r>
+        <w:t> из элементов заданного в варианте типа.  </w:t>
+      </w:r>
+    </w:p>
+    <w:p>
+      <w:pPr>
+        <w:pStyle w:val="ListParagraph"/>
+        <w:numPr>
+          <w:ilvl w:val="0"/>
+          <w:numId w:val="47"/>
+        </w:numPr>
+        <w:ind w:left="993" w:hanging="284"/>
+      </w:pPr>
+      <w:r>
+        <w:t>В классе реализовать:</w:t>
+      </w:r>
+    </w:p>
+    <w:p>
+      <w:pPr>
+        <w:pStyle w:val="ListParagraph"/>
+        <w:numPr>
+          <w:ilvl w:val="0"/>
+          <w:numId w:val="50"/>
+        </w:numPr>
+        <w:ind w:left="1276" w:hanging="283"/>
+      </w:pPr>
+      <w:r>
+        <w:t>конструктор</w:t>
+      </w:r>
+      <w:r>
+        <w:t xml:space="preserve"> </w:t>
+      </w:r>
+      <w:r>
+        <w:t>без</w:t>
+      </w:r>
+      <w:r>
+        <w:t xml:space="preserve"> </w:t>
+      </w:r>
+      <w:r>
+        <w:t>параметров</w:t>
+      </w:r>
+      <w:r>
+        <w:t>;</w:t>
+      </w:r>
+    </w:p>
+    <w:p>
+      <w:pPr>
+        <w:pStyle w:val="ListParagraph"/>
+        <w:numPr>
+          <w:ilvl w:val="0"/>
+          <w:numId w:val="50"/>
+        </w:numPr>
+        <w:ind w:left="1276" w:hanging="283"/>
+      </w:pPr>
+      <w:r>
+        <w:t>конструктор</w:t>
+      </w:r>
+      <w:r>
+        <w:t xml:space="preserve"> </w:t>
+      </w:r>
+      <w:r>
+        <w:t>с</w:t>
+      </w:r>
+      <w:r>
+        <w:t xml:space="preserve"> </w:t>
+      </w:r>
+      <w:r>
+        <w:t>параметрами</w:t>
+      </w:r>
+      <w:r>
+        <w:t xml:space="preserve">, </w:t>
+      </w:r>
+      <w:r>
+        <w:t>заполняющий</w:t>
+      </w:r>
+      <w:r>
+        <w:t xml:space="preserve"> </w:t>
+      </w:r>
+      <w:r>
+        <w:t>элементы</w:t>
+      </w:r>
+      <w:r>
+        <w:t xml:space="preserve"> </w:t>
+      </w:r>
+      <w:r>
+        <w:t>случайными</w:t>
+      </w:r>
+      <w:r>
+        <w:t xml:space="preserve"> значениями;</w:t>
+      </w:r>
+    </w:p>
+    <w:p>
+      <w:pPr>
+        <w:pStyle w:val="ListParagraph"/>
+        <w:numPr>
+          <w:ilvl w:val="0"/>
+          <w:numId w:val="50"/>
+        </w:numPr>
+        <w:ind w:left="1276" w:hanging="284"/>
+      </w:pPr>
+      <w:r>
+        <w:lastRenderedPageBreak/>
+        <w:t>конструктор</w:t>
+      </w:r>
+      <w:r>
+        <w:t xml:space="preserve"> </w:t>
+      </w:r>
+      <w:r>
+        <w:t>копирования</w:t>
+      </w:r>
+      <w:r>
+        <w:t xml:space="preserve">, </w:t>
+      </w:r>
+      <w:r>
+        <w:t>позволяющий</w:t>
+      </w:r>
+      <w:r>
+        <w:t xml:space="preserve"> </w:t>
+      </w:r>
+      <w:r>
+        <w:t>создать</w:t>
+      </w:r>
+      <w:r>
+        <w:t xml:space="preserve"> </w:t>
+      </w:r>
+      <w:r>
+        <w:t>копию</w:t>
+      </w:r>
+      <w:r>
+        <w:t xml:space="preserve"> </w:t>
+      </w:r>
+      <w:r>
+        <w:t>коллекции</w:t>
+      </w:r>
+      <w:r>
+        <w:t xml:space="preserve">, </w:t>
+      </w:r>
+      <w:r>
+        <w:t>которая</w:t>
+      </w:r>
+      <w:r>
+        <w:t xml:space="preserve"> </w:t>
+      </w:r>
+      <w:r>
+        <w:t>передается</w:t>
+      </w:r>
+      <w:r>
+        <w:t xml:space="preserve"> </w:t>
+      </w:r>
+      <w:r>
+        <w:t>в</w:t>
+      </w:r>
+      <w:r>
+        <w:t xml:space="preserve"> </w:t>
+      </w:r>
+      <w:r>
+        <w:t>конструктор</w:t>
+      </w:r>
+      <w:r>
+        <w:t xml:space="preserve"> </w:t>
+      </w:r>
+      <w:r>
+        <w:t>как</w:t>
+      </w:r>
+      <w:r>
+        <w:t xml:space="preserve"> </w:t>
+      </w:r>
+      <w:r>
+        <w:t>параметр</w:t>
+      </w:r>
+      <w:r>
+        <w:t xml:space="preserve">, </w:t>
+      </w:r>
+      <w:r>
+        <w:t>д</w:t>
+      </w:r>
+      <w:r>
+        <w:t>.</w:t>
+      </w:r>
+      <w:r>
+        <w:t>б</w:t>
+      </w:r>
+      <w:r>
+        <w:t xml:space="preserve">. </w:t>
+      </w:r>
+      <w:r>
+        <w:t>реализовано</w:t>
+      </w:r>
+      <w:r>
+        <w:t xml:space="preserve"> </w:t>
+      </w:r>
+      <w:r>
+        <w:t>глубокое</w:t>
+      </w:r>
+      <w:r>
+        <w:t xml:space="preserve"> </w:t>
+      </w:r>
+      <w:r>
+        <w:t>копирование</w:t>
+      </w:r>
+      <w:r>
+        <w:t>.</w:t>
+      </w:r>
+    </w:p>
+    <w:p>
+      <w:pPr>
+        <w:pStyle w:val="ListParagraph"/>
+        <w:numPr>
+          <w:ilvl w:val="0"/>
+          <w:numId w:val="50"/>
+        </w:numPr>
+        <w:ind w:left="1276" w:hanging="283"/>
+      </w:pPr>
+      <w:r>
+        <w:t>метод</w:t>
+      </w:r>
+      <w:r>
+        <w:t xml:space="preserve"> </w:t>
+      </w:r>
+      <w:r>
+        <w:t>для</w:t>
+      </w:r>
+      <w:r>
+        <w:t xml:space="preserve"> </w:t>
+      </w:r>
+      <w:r>
+        <w:t>просмотра</w:t>
+      </w:r>
+      <w:r>
+        <w:t xml:space="preserve"> </w:t>
+      </w:r>
+      <w:r>
+        <w:t>элементов</w:t>
+      </w:r>
+      <w:r>
+        <w:t xml:space="preserve"> </w:t>
+      </w:r>
+      <w:r>
+        <w:t>массива</w:t>
+      </w:r>
+      <w:r>
+        <w:t>.</w:t>
+      </w:r>
+    </w:p>
+    <w:p>
+      <w:pPr>
+        <w:pStyle w:val="ListParagraph"/>
+        <w:numPr>
+          <w:ilvl w:val="0"/>
+          <w:numId w:val="47"/>
+        </w:numPr>
+        <w:ind w:left="993" w:hanging="284"/>
+      </w:pPr>
+      <w:r>
+        <w:t>Реализовать индексатор для доступа к элементам коллекции. Предусмотреть проверку при выходе индекса за пределы массива и обработку этой ситуации с помощью </w:t>
+      </w:r>
+      <w:r>
+        <w:t>исключительных ситуаций.</w:t>
+      </w:r>
+    </w:p>
+    <w:p>
+      <w:pPr>
+        <w:pStyle w:val="ListParagraph"/>
+        <w:numPr>
+          <w:ilvl w:val="0"/>
+          <w:numId w:val="47"/>
+        </w:numPr>
+        <w:ind w:left="993" w:hanging="284"/>
+      </w:pPr>
+      <w:r>
+        <w:t>Написать демонстрационную программу, позволяющую создать массив разными способами (ручной ввод и случайная генерация) и распечатать элементы массива. Создать новую коллекцию на основе существующей, показать, что выполнено глубокое копирование.</w:t>
+      </w:r>
+    </w:p>
+    <w:p>
+      <w:pPr>
+        <w:pStyle w:val="ListParagraph"/>
+        <w:numPr>
+          <w:ilvl w:val="0"/>
+          <w:numId w:val="47"/>
+        </w:numPr>
+        <w:ind w:left="993" w:hanging="284"/>
+      </w:pPr>
+      <w:r>
+        <w:t>В демонстрационной программе показать 4 варианта работы индексатора</w:t>
+      </w:r>
+      <w:r>
+        <w:t>.</w:t>
+      </w:r>
+    </w:p>
+    <w:p>
+      <w:pPr>
+        <w:pStyle w:val="ListParagraph"/>
+        <w:numPr>
+          <w:ilvl w:val="0"/>
+          <w:numId w:val="47"/>
+        </w:numPr>
+        <w:ind w:left="993" w:hanging="284"/>
+      </w:pPr>
+      <w:r>
+        <w:t xml:space="preserve">Написать </w:t>
+      </w:r>
+      <w:r>
+        <w:t>функцию в классе </w:t>
+      </w:r>
+      <w:r>
+        <w:rPr>
+          <w:lang w:val="en-US"/>
+        </w:rPr>
+        <w:t>Program </w:t>
+      </w:r>
+      <w:r>
+        <w:t>для выполнения указанного в варианте задания, т.е. функция должна перебирать коллекцию и обрабатывать ее элементы, используя перегруженные операции пользовательского класса.</w:t>
+      </w:r>
+    </w:p>
+    <w:p>
+      <w:pPr>
+        <w:pStyle w:val="ListParagraph"/>
+        <w:numPr>
+          <w:ilvl w:val="0"/>
+          <w:numId w:val="47"/>
         </w:numPr>
         <w:ind w:left="993" w:hanging="284"/>
         <w:rPr>
@@ -1799,15 +2152,12 @@
         </w:rPr>
       </w:pPr>
       <w:r>
-        <w:rPr>
-          <w:lang w:eastAsia="ru-RU"/>
-        </w:rPr>
-        <w:t>Все результаты нужно выводить на экран.</w:t>
+        <w:t>Подсчитать количество созданных объектов и созданных коллекций.</w:t>
       </w:r>
     </w:p>
     <w:p>
       <w:pPr>
-        <w:pStyle w:val="2"/>
+        <w:pStyle w:val="Heading2"/>
         <w:rPr>
           <w:lang w:eastAsia="ru-RU"/>
         </w:rPr>
@@ -1823,233 +2173,7 @@
     </w:p>
     <w:p>
       <w:pPr>
-        <w:rPr>
-          <w:lang w:eastAsia="ru-RU"/>
-        </w:rPr>
-      </w:pPr>
-      <w:r>
-        <w:rPr>
-          <w:lang w:eastAsia="ru-RU"/>
-        </w:rPr>
-        <w:t>Задачи для конкретного варианта</w:t>
-      </w:r>
-      <w:r>
-        <w:rPr>
-          <w:lang w:eastAsia="ru-RU"/>
-        </w:rPr>
-        <w:t>:</w:t>
-      </w:r>
-    </w:p>
-    <w:p>
-      <w:pPr>
-        <w:pStyle w:val="a4"/>
-        <w:numPr>
-          <w:ilvl w:val="0"/>
-          <w:numId w:val="44"/>
-        </w:numPr>
-        <w:ind w:left="993" w:hanging="284"/>
-        <w:rPr>
-          <w:lang w:eastAsia="ru-RU"/>
-        </w:rPr>
-      </w:pPr>
-      <w:r>
-        <w:rPr>
-          <w:lang w:eastAsia="ru-RU"/>
-        </w:rPr>
-        <w:t>Сформировать</w:t>
-      </w:r>
-      <w:r>
-        <w:rPr>
-          <w:lang w:eastAsia="ru-RU"/>
-        </w:rPr>
-        <w:t xml:space="preserve"> и заполнить</w:t>
-      </w:r>
-      <w:r>
-        <w:rPr>
-          <w:lang w:eastAsia="ru-RU"/>
-        </w:rPr>
-        <w:t xml:space="preserve"> динамический двумерный массив</w:t>
-      </w:r>
-      <w:r>
-        <w:rPr>
-          <w:lang w:eastAsia="ru-RU"/>
-        </w:rPr>
-        <w:t>.</w:t>
-      </w:r>
-    </w:p>
-    <w:p>
-      <w:pPr>
-        <w:pStyle w:val="a4"/>
-        <w:numPr>
-          <w:ilvl w:val="0"/>
-          <w:numId w:val="44"/>
-        </w:numPr>
-        <w:ind w:left="993" w:hanging="284"/>
-        <w:rPr>
-          <w:lang w:eastAsia="ru-RU"/>
-        </w:rPr>
-      </w:pPr>
-      <w:r>
-        <w:rPr>
-          <w:lang w:eastAsia="ru-RU"/>
-        </w:rPr>
-        <w:t xml:space="preserve">Добавить </w:t>
-      </w:r>
-      <w:r>
-        <w:rPr>
-          <w:lang w:val="en-US" w:eastAsia="ru-RU"/>
-        </w:rPr>
-        <w:t>K</w:t>
-      </w:r>
-      <w:r>
-        <w:rPr>
-          <w:lang w:eastAsia="ru-RU"/>
-        </w:rPr>
-        <w:t xml:space="preserve"> строк в начало матрицы</w:t>
-      </w:r>
-    </w:p>
-    <w:p>
-      <w:pPr>
-        <w:pStyle w:val="a4"/>
-        <w:numPr>
-          <w:ilvl w:val="0"/>
-          <w:numId w:val="44"/>
-        </w:numPr>
-        <w:ind w:left="993" w:hanging="284"/>
-        <w:rPr>
-          <w:lang w:eastAsia="ru-RU"/>
-        </w:rPr>
-      </w:pPr>
-      <w:r>
-        <w:rPr>
-          <w:lang w:eastAsia="ru-RU"/>
-        </w:rPr>
-        <w:t xml:space="preserve">Сформировать </w:t>
-      </w:r>
-      <w:r>
-        <w:rPr>
-          <w:lang w:eastAsia="ru-RU"/>
-        </w:rPr>
-        <w:t xml:space="preserve">и заполнить </w:t>
-      </w:r>
-      <w:r>
-        <w:rPr>
-          <w:lang w:eastAsia="ru-RU"/>
-        </w:rPr>
-        <w:t>динамический рваный массив</w:t>
-      </w:r>
-      <w:r>
-        <w:rPr>
-          <w:lang w:eastAsia="ru-RU"/>
-        </w:rPr>
-        <w:t>.</w:t>
-      </w:r>
-    </w:p>
-    <w:p>
-      <w:pPr>
-        <w:pStyle w:val="a4"/>
-        <w:numPr>
-          <w:ilvl w:val="0"/>
-          <w:numId w:val="44"/>
-        </w:numPr>
-        <w:ind w:left="993" w:hanging="284"/>
-        <w:rPr>
-          <w:lang w:eastAsia="ru-RU"/>
-        </w:rPr>
-      </w:pPr>
-      <w:r>
-        <w:rPr>
-          <w:lang w:eastAsia="ru-RU"/>
-        </w:rPr>
-        <w:t xml:space="preserve">Удалить строку с номером </w:t>
-      </w:r>
-      <w:r>
-        <w:rPr>
-          <w:lang w:val="en-US" w:eastAsia="ru-RU"/>
-        </w:rPr>
-        <w:t>N</w:t>
-      </w:r>
-    </w:p>
-    <w:p>
-      <w:pPr>
-        <w:pStyle w:val="a4"/>
-        <w:numPr>
-          <w:ilvl w:val="0"/>
-          <w:numId w:val="44"/>
-        </w:numPr>
-        <w:ind w:left="993" w:hanging="284"/>
-        <w:rPr>
-          <w:lang w:eastAsia="ru-RU"/>
-        </w:rPr>
-      </w:pPr>
-      <w:r>
-        <w:rPr>
-          <w:lang w:eastAsia="ru-RU"/>
-        </w:rPr>
-        <w:t>Ввести строку символов. Строка состоит из слов, разделенных пробелами (пробелов может быть несколько) и знаками препинания (</w:t>
-      </w:r>
-      <w:proofErr w:type="gramStart"/>
-      <w:r>
-        <w:rPr>
-          <w:lang w:eastAsia="ru-RU"/>
-        </w:rPr>
-        <w:t>, ;</w:t>
-      </w:r>
-      <w:proofErr w:type="gramEnd"/>
-      <w:r>
-        <w:rPr>
-          <w:lang w:eastAsia="ru-RU"/>
-        </w:rPr>
-        <w:t>:). В строке может быть несколько предложений, в конце каждого предложения стоит один знак препинания (.!?)</w:t>
-      </w:r>
-      <w:r>
-        <w:rPr>
-          <w:lang w:eastAsia="ru-RU"/>
-        </w:rPr>
-        <w:t>.</w:t>
-      </w:r>
-    </w:p>
-    <w:p>
-      <w:pPr>
-        <w:pStyle w:val="a4"/>
-        <w:numPr>
-          <w:ilvl w:val="0"/>
-          <w:numId w:val="44"/>
-        </w:numPr>
-        <w:ind w:left="993" w:hanging="284"/>
-        <w:rPr>
-          <w:lang w:eastAsia="ru-RU"/>
-        </w:rPr>
-      </w:pPr>
-      <w:r>
-        <w:rPr>
-          <w:lang w:eastAsia="ru-RU"/>
-        </w:rPr>
-        <w:t>Перевернуть каждое слово, длина которого совпадает с его номером в предложении.</w:t>
-      </w:r>
-    </w:p>
-    <w:p>
-      <w:pPr>
-        <w:pStyle w:val="a4"/>
-        <w:numPr>
-          <w:ilvl w:val="0"/>
-          <w:numId w:val="44"/>
-        </w:numPr>
-        <w:ind w:left="993" w:hanging="284"/>
-        <w:rPr>
-          <w:lang w:eastAsia="ru-RU"/>
-        </w:rPr>
-      </w:pPr>
-      <w:r>
-        <w:rPr>
-          <w:lang w:eastAsia="ru-RU"/>
-        </w:rPr>
-        <w:t>Все результаты нужно выводить на экран.</w:t>
-      </w:r>
-    </w:p>
-    <w:p>
-      <w:pPr>
-        <w:pStyle w:val="1"/>
+        <w:pStyle w:val="Heading1"/>
       </w:pPr>
       <w:r>
         <w:lastRenderedPageBreak/>
@@ -2081,6 +2205,7 @@
       </w:pPr>
       <w:r>
         <w:rPr>
+          <w:noProof/>
           <w:lang w:eastAsia="ru-RU"/>
         </w:rPr>
         <w:drawing>
@@ -2126,11 +2251,21 @@
         <w:ind w:firstLine="0"/>
         <w:jc w:val="center"/>
         <w:rPr>
+          <w:b/>
+          <w:bCs/>
+          <w:i/>
+          <w:iCs/>
+          <w:sz w:val="24"/>
           <w:lang w:eastAsia="ru-RU"/>
         </w:rPr>
       </w:pPr>
       <w:r>
         <w:rPr>
+          <w:b/>
+          <w:bCs/>
+          <w:i/>
+          <w:iCs/>
+          <w:sz w:val="24"/>
           <w:lang w:eastAsia="ru-RU"/>
         </w:rPr>
         <w:t>Рисунок 1 – диаграмма классов</w:t>
@@ -2138,7 +2273,7 @@
     </w:p>
     <w:p>
       <w:pPr>
-        <w:pStyle w:val="1"/>
+        <w:pStyle w:val="Heading1"/>
       </w:pPr>
       <w:r>
         <w:lastRenderedPageBreak/>
@@ -2178,7 +2313,7 @@
       <w:hyperlink r:id="rId9" w:history="1">
         <w:r>
           <w:rPr>
-            <w:rStyle w:val="a5"/>
+            <w:rStyle w:val="Hyperlink"/>
             <w:lang w:eastAsia="ru-RU"/>
           </w:rPr>
           <w:t>https://github.com/Poruch/LabWorks.git</w:t>
@@ -2193,7 +2328,7 @@
     </w:p>
     <w:p>
       <w:pPr>
-        <w:pStyle w:val="1"/>
+        <w:pStyle w:val="Heading1"/>
       </w:pPr>
       <w:r>
         <w:lastRenderedPageBreak/>
@@ -2206,11 +2341,136 @@
           <w:lang w:eastAsia="ru-RU"/>
         </w:rPr>
       </w:pPr>
+      <w:r>
+        <w:rPr>
+          <w:lang w:eastAsia="ru-RU"/>
+        </w:rPr>
+        <w:t xml:space="preserve">Ниже на рисунке видно покрытие тестами кода (см. рисунок 2). Классы с бизнесс логикой находяться в пространстве имен </w:t>
+      </w:r>
+      <w:r>
+        <w:rPr>
+          <w:lang w:val="en-US" w:eastAsia="ru-RU"/>
+        </w:rPr>
+        <w:t>MyTypes</w:t>
+      </w:r>
+      <w:r>
+        <w:rPr>
+          <w:lang w:eastAsia="ru-RU"/>
+        </w:rPr>
+        <w:t xml:space="preserve"> </w:t>
+      </w:r>
+      <w:r>
+        <w:rPr>
+          <w:lang w:eastAsia="ru-RU"/>
+        </w:rPr>
+        <w:t>и покрыты на 79</w:t>
+      </w:r>
+      <w:r>
+        <w:rPr>
+          <w:lang w:eastAsia="ru-RU"/>
+        </w:rPr>
+        <w:t>%</w:t>
+      </w:r>
+      <w:r>
+        <w:rPr>
+          <w:lang w:eastAsia="ru-RU"/>
+        </w:rPr>
+        <w:t xml:space="preserve"> остальные классы не тестировались так как это в них идёт работа с выводом</w:t>
+      </w:r>
+      <w:r>
+        <w:rPr>
+          <w:lang w:eastAsia="ru-RU"/>
+        </w:rPr>
+        <w:t>/</w:t>
+      </w:r>
+      <w:r>
+        <w:rPr>
+          <w:lang w:eastAsia="ru-RU"/>
+        </w:rPr>
+        <w:t>вводом.</w:t>
+      </w:r>
+    </w:p>
+    <w:p>
+      <w:pPr>
+        <w:keepNext/>
+        <w:spacing w:before="120" w:line="240" w:lineRule="auto"/>
+        <w:ind w:firstLine="0"/>
+        <w:jc w:val="center"/>
+        <w:rPr>
+          <w:lang w:eastAsia="ru-RU"/>
+        </w:rPr>
+      </w:pPr>
+      <w:r>
+        <w:rPr>
+          <w:lang w:eastAsia="ru-RU"/>
+        </w:rPr>
+        <w:drawing>
+          <wp:inline distT="0" distB="0" distL="0" distR="0" wp14:anchorId="0CE70AF4" wp14:editId="0B57A8A4">
+            <wp:extent cx="5940425" cy="1151255"/>
+            <wp:effectExtent l="0" t="0" r="3175" b="0"/>
+            <wp:docPr id="1" name="Picture 1"/>
+            <wp:cNvGraphicFramePr>
+              <a:graphicFrameLocks xmlns:a="http://schemas.openxmlformats.org/drawingml/2006/main" noChangeAspect="1"/>
+            </wp:cNvGraphicFramePr>
+            <a:graphic xmlns:a="http://schemas.openxmlformats.org/drawingml/2006/main">
+              <a:graphicData uri="http://schemas.openxmlformats.org/drawingml/2006/picture">
+                <pic:pic xmlns:pic="http://schemas.openxmlformats.org/drawingml/2006/picture">
+                  <pic:nvPicPr>
+                    <pic:cNvPr id="1" name=""/>
+                    <pic:cNvPicPr/>
+                  </pic:nvPicPr>
+                  <pic:blipFill>
+                    <a:blip r:embed="rId10"/>
+                    <a:stretch>
+                      <a:fillRect/>
+                    </a:stretch>
+                  </pic:blipFill>
+                  <pic:spPr>
+                    <a:xfrm>
+                      <a:off x="0" y="0"/>
+                      <a:ext cx="5940425" cy="1151255"/>
+                    </a:xfrm>
+                    <a:prstGeom prst="rect">
+                      <a:avLst/>
+                    </a:prstGeom>
+                  </pic:spPr>
+                </pic:pic>
+              </a:graphicData>
+            </a:graphic>
+          </wp:inline>
+        </w:drawing>
+      </w:r>
+    </w:p>
+    <w:p>
+      <w:pPr>
+        <w:spacing w:after="120" w:line="240" w:lineRule="auto"/>
+        <w:ind w:firstLine="0"/>
+        <w:jc w:val="center"/>
+        <w:rPr>
+          <w:b/>
+          <w:bCs/>
+          <w:i/>
+          <w:iCs/>
+          <w:sz w:val="24"/>
+          <w:lang w:eastAsia="ru-RU"/>
+        </w:rPr>
+      </w:pPr>
+      <w:r>
+        <w:rPr>
+          <w:b/>
+          <w:bCs/>
+          <w:i/>
+          <w:iCs/>
+          <w:sz w:val="24"/>
+          <w:lang w:eastAsia="ru-RU"/>
+        </w:rPr>
+        <w:t>Рисунок 2 – покрытие кода тестами</w:t>
+      </w:r>
     </w:p>
     <w:sectPr>
-      <w:headerReference w:type="default" r:id="rId10"/>
-      <w:footerReference w:type="default" r:id="rId11"/>
-      <w:footerReference w:type="first" r:id="rId12"/>
+      <w:headerReference w:type="default" r:id="rId11"/>
+      <w:footerReference w:type="default" r:id="rId12"/>
+      <w:footerReference w:type="first" r:id="rId13"/>
       <w:pgSz w:w="11906" w:h="16838"/>
       <w:pgMar w:top="1134" w:right="850" w:bottom="1134" w:left="1701" w:header="708" w:footer="708" w:gutter="0"/>
       <w:cols w:space="708"/>
@@ -2222,7 +2482,7 @@
 </file>
 
 <file path=word/endnotes.xml><?xml version="1.0" encoding="utf-8"?>
-<w:endnotes xmlns:wpc="http://schemas.microsoft.com/office/word/2010/wordprocessingCanvas" xmlns:cx="http://schemas.microsoft.com/office/drawing/2014/chartex" xmlns:cx1="http://schemas.microsoft.com/office/drawing/2015/9/8/chartex" xmlns:cx2="http://schemas.microsoft.com/office/drawing/2015/10/21/chartex" xmlns:cx3="http://schemas.microsoft.com/office/drawing/2016/5/9/chartex" xmlns:cx4="http://schemas.microsoft.com/office/drawing/2016/5/10/chartex" xmlns:cx5="http://schemas.microsoft.com/office/drawing/2016/5/11/chartex" xmlns:cx6="http://schemas.microsoft.com/office/drawing/2016/5/12/chartex" xmlns:cx7="http://schemas.microsoft.com/office/drawing/2016/5/13/chartex" xmlns:cx8="http://schemas.microsoft.com/office/drawing/2016/5/14/chartex" xmlns:mc="http://schemas.openxmlformats.org/markup-compatibility/2006" xmlns:aink="http://schemas.microsoft.com/office/drawing/2016/ink" xmlns:am3d="http://schemas.microsoft.com/office/drawing/2017/model3d" xmlns:o="urn:schemas-microsoft-com:office:office" xmlns:oel="http://schemas.microsoft.com/office/2019/extlst" xmlns:r="http://schemas.openxmlformats.org/officeDocument/2006/relationships" xmlns:m="http://schemas.openxmlformats.org/officeDocument/2006/math" xmlns:v="urn:schemas-microsoft-com:vml" xmlns:wp14="http://schemas.microsoft.com/office/word/2010/wordprocessingDrawing" xmlns:wp="http://schemas.openxmlformats.org/drawingml/2006/wordprocessingDrawing" xmlns:w10="urn:schemas-microsoft-com:office:word" xmlns:w="http://schemas.openxmlformats.org/wordprocessingml/2006/main" xmlns:w14="http://schemas.microsoft.com/office/word/2010/wordml" xmlns:w15="http://schemas.microsoft.com/office/word/2012/wordml" xmlns:w16cex="http://schemas.microsoft.com/office/word/2018/wordml/cex" xmlns:w16cid="http://schemas.microsoft.com/office/word/2016/wordml/cid" xmlns:w16="http://schemas.microsoft.com/office/word/2018/wordml" xmlns:w16du="http://schemas.microsoft.com/office/word/2023/wordml/word16du" xmlns:w16sdtdh="http://schemas.microsoft.com/office/word/2020/wordml/sdtdatahash" xmlns:w16sdtfl="http://schemas.microsoft.com/office/word/2024/wordml/sdtformatlock" xmlns:w16se="http://schemas.microsoft.com/office/word/2015/wordml/symex" xmlns:wpg="http://schemas.microsoft.com/office/word/2010/wordprocessingGroup" xmlns:wpi="http://schemas.microsoft.com/office/word/2010/wordprocessingInk" xmlns:wne="http://schemas.microsoft.com/office/word/2006/wordml" xmlns:wps="http://schemas.microsoft.com/office/word/2010/wordprocessingShape" mc:Ignorable="w14 w15 w16se w16cid w16 w16cex w16sdtdh w16sdtfl w16du wp14">
+<w:endnotes xmlns:wpc="http://schemas.microsoft.com/office/word/2010/wordprocessingCanvas" xmlns:cx="http://schemas.microsoft.com/office/drawing/2014/chartex" xmlns:cx1="http://schemas.microsoft.com/office/drawing/2015/9/8/chartex" xmlns:cx2="http://schemas.microsoft.com/office/drawing/2015/10/21/chartex" xmlns:cx3="http://schemas.microsoft.com/office/drawing/2016/5/9/chartex" xmlns:cx4="http://schemas.microsoft.com/office/drawing/2016/5/10/chartex" xmlns:cx5="http://schemas.microsoft.com/office/drawing/2016/5/11/chartex" xmlns:cx6="http://schemas.microsoft.com/office/drawing/2016/5/12/chartex" xmlns:cx7="http://schemas.microsoft.com/office/drawing/2016/5/13/chartex" xmlns:cx8="http://schemas.microsoft.com/office/drawing/2016/5/14/chartex" xmlns:mc="http://schemas.openxmlformats.org/markup-compatibility/2006" xmlns:aink="http://schemas.microsoft.com/office/drawing/2016/ink" xmlns:am3d="http://schemas.microsoft.com/office/drawing/2017/model3d" xmlns:o="urn:schemas-microsoft-com:office:office" xmlns:r="http://schemas.openxmlformats.org/officeDocument/2006/relationships" xmlns:m="http://schemas.openxmlformats.org/officeDocument/2006/math" xmlns:v="urn:schemas-microsoft-com:vml" xmlns:wp14="http://schemas.microsoft.com/office/word/2010/wordprocessingDrawing" xmlns:wp="http://schemas.openxmlformats.org/drawingml/2006/wordprocessingDrawing" xmlns:w10="urn:schemas-microsoft-com:office:word" xmlns:w="http://schemas.openxmlformats.org/wordprocessingml/2006/main" xmlns:w14="http://schemas.microsoft.com/office/word/2010/wordml" xmlns:w15="http://schemas.microsoft.com/office/word/2012/wordml" xmlns:w16cex="http://schemas.microsoft.com/office/word/2018/wordml/cex" xmlns:w16cid="http://schemas.microsoft.com/office/word/2016/wordml/cid" xmlns:w16="http://schemas.microsoft.com/office/word/2018/wordml" xmlns:w16sdtdh="http://schemas.microsoft.com/office/word/2020/wordml/sdtdatahash" xmlns:w16se="http://schemas.microsoft.com/office/word/2015/wordml/symex" xmlns:wpg="http://schemas.microsoft.com/office/word/2010/wordprocessingGroup" xmlns:wpi="http://schemas.microsoft.com/office/word/2010/wordprocessingInk" xmlns:wne="http://schemas.microsoft.com/office/word/2006/wordml" xmlns:wps="http://schemas.microsoft.com/office/word/2010/wordprocessingShape" mc:Ignorable="w14 w15 w16se w16cid w16 w16cex w16sdtdh wp14">
   <w:endnote w:type="separator" w:id="-1">
     <w:p>
       <w:pPr>
@@ -2247,7 +2507,7 @@
 </file>
 
 <file path=word/footer1.xml><?xml version="1.0" encoding="utf-8"?>
-<w:ftr xmlns:wpc="http://schemas.microsoft.com/office/word/2010/wordprocessingCanvas" xmlns:cx="http://schemas.microsoft.com/office/drawing/2014/chartex" xmlns:cx1="http://schemas.microsoft.com/office/drawing/2015/9/8/chartex" xmlns:cx2="http://schemas.microsoft.com/office/drawing/2015/10/21/chartex" xmlns:cx3="http://schemas.microsoft.com/office/drawing/2016/5/9/chartex" xmlns:cx4="http://schemas.microsoft.com/office/drawing/2016/5/10/chartex" xmlns:cx5="http://schemas.microsoft.com/office/drawing/2016/5/11/chartex" xmlns:cx6="http://schemas.microsoft.com/office/drawing/2016/5/12/chartex" xmlns:cx7="http://schemas.microsoft.com/office/drawing/2016/5/13/chartex" xmlns:cx8="http://schemas.microsoft.com/office/drawing/2016/5/14/chartex" xmlns:mc="http://schemas.openxmlformats.org/markup-compatibility/2006" xmlns:aink="http://schemas.microsoft.com/office/drawing/2016/ink" xmlns:am3d="http://schemas.microsoft.com/office/drawing/2017/model3d" xmlns:o="urn:schemas-microsoft-com:office:office" xmlns:oel="http://schemas.microsoft.com/office/2019/extlst" xmlns:r="http://schemas.openxmlformats.org/officeDocument/2006/relationships" xmlns:m="http://schemas.openxmlformats.org/officeDocument/2006/math" xmlns:v="urn:schemas-microsoft-com:vml" xmlns:wp14="http://schemas.microsoft.com/office/word/2010/wordprocessingDrawing" xmlns:wp="http://schemas.openxmlformats.org/drawingml/2006/wordprocessingDrawing" xmlns:w10="urn:schemas-microsoft-com:office:word" xmlns:w="http://schemas.openxmlformats.org/wordprocessingml/2006/main" xmlns:w14="http://schemas.microsoft.com/office/word/2010/wordml" xmlns:w15="http://schemas.microsoft.com/office/word/2012/wordml" xmlns:w16cex="http://schemas.microsoft.com/office/word/2018/wordml/cex" xmlns:w16cid="http://schemas.microsoft.com/office/word/2016/wordml/cid" xmlns:w16="http://schemas.microsoft.com/office/word/2018/wordml" xmlns:w16du="http://schemas.microsoft.com/office/word/2023/wordml/word16du" xmlns:w16sdtdh="http://schemas.microsoft.com/office/word/2020/wordml/sdtdatahash" xmlns:w16sdtfl="http://schemas.microsoft.com/office/word/2024/wordml/sdtformatlock" xmlns:w16se="http://schemas.microsoft.com/office/word/2015/wordml/symex" xmlns:wpg="http://schemas.microsoft.com/office/word/2010/wordprocessingGroup" xmlns:wpi="http://schemas.microsoft.com/office/word/2010/wordprocessingInk" xmlns:wne="http://schemas.microsoft.com/office/word/2006/wordml" xmlns:wps="http://schemas.microsoft.com/office/word/2010/wordprocessingShape" mc:Ignorable="w14 w15 w16se w16cid w16 w16cex w16sdtdh w16sdtfl w16du wp14">
+<w:ftr xmlns:wpc="http://schemas.microsoft.com/office/word/2010/wordprocessingCanvas" xmlns:cx="http://schemas.microsoft.com/office/drawing/2014/chartex" xmlns:cx1="http://schemas.microsoft.com/office/drawing/2015/9/8/chartex" xmlns:cx2="http://schemas.microsoft.com/office/drawing/2015/10/21/chartex" xmlns:cx3="http://schemas.microsoft.com/office/drawing/2016/5/9/chartex" xmlns:cx4="http://schemas.microsoft.com/office/drawing/2016/5/10/chartex" xmlns:cx5="http://schemas.microsoft.com/office/drawing/2016/5/11/chartex" xmlns:cx6="http://schemas.microsoft.com/office/drawing/2016/5/12/chartex" xmlns:cx7="http://schemas.microsoft.com/office/drawing/2016/5/13/chartex" xmlns:cx8="http://schemas.microsoft.com/office/drawing/2016/5/14/chartex" xmlns:mc="http://schemas.openxmlformats.org/markup-compatibility/2006" xmlns:aink="http://schemas.microsoft.com/office/drawing/2016/ink" xmlns:am3d="http://schemas.microsoft.com/office/drawing/2017/model3d" xmlns:o="urn:schemas-microsoft-com:office:office" xmlns:r="http://schemas.openxmlformats.org/officeDocument/2006/relationships" xmlns:m="http://schemas.openxmlformats.org/officeDocument/2006/math" xmlns:v="urn:schemas-microsoft-com:vml" xmlns:wp14="http://schemas.microsoft.com/office/word/2010/wordprocessingDrawing" xmlns:wp="http://schemas.openxmlformats.org/drawingml/2006/wordprocessingDrawing" xmlns:w10="urn:schemas-microsoft-com:office:word" xmlns:w="http://schemas.openxmlformats.org/wordprocessingml/2006/main" xmlns:w14="http://schemas.microsoft.com/office/word/2010/wordml" xmlns:w15="http://schemas.microsoft.com/office/word/2012/wordml" xmlns:w16cex="http://schemas.microsoft.com/office/word/2018/wordml/cex" xmlns:w16cid="http://schemas.microsoft.com/office/word/2016/wordml/cid" xmlns:w16="http://schemas.microsoft.com/office/word/2018/wordml" xmlns:w16sdtdh="http://schemas.microsoft.com/office/word/2020/wordml/sdtdatahash" xmlns:w16se="http://schemas.microsoft.com/office/word/2015/wordml/symex" xmlns:wpg="http://schemas.microsoft.com/office/word/2010/wordprocessingGroup" xmlns:wpi="http://schemas.microsoft.com/office/word/2010/wordprocessingInk" xmlns:wne="http://schemas.microsoft.com/office/word/2006/wordml" xmlns:wps="http://schemas.microsoft.com/office/word/2010/wordprocessingShape" mc:Ignorable="w14 w15 w16se w16cid w16 w16cex w16sdtdh wp14">
   <w:sdt>
     <w:sdtPr>
       <w:id w:val="-999263908"/>
@@ -2264,7 +2524,7 @@
     <w:sdtContent>
       <w:p>
         <w:pPr>
-          <w:pStyle w:val="af"/>
+          <w:pStyle w:val="Footer"/>
           <w:ind w:firstLine="0"/>
           <w:jc w:val="center"/>
         </w:pPr>
@@ -2296,23 +2556,23 @@
 </file>
 
 <file path=word/footer2.xml><?xml version="1.0" encoding="utf-8"?>
-<w:ftr xmlns:wpc="http://schemas.microsoft.com/office/word/2010/wordprocessingCanvas" xmlns:cx="http://schemas.microsoft.com/office/drawing/2014/chartex" xmlns:cx1="http://schemas.microsoft.com/office/drawing/2015/9/8/chartex" xmlns:cx2="http://schemas.microsoft.com/office/drawing/2015/10/21/chartex" xmlns:cx3="http://schemas.microsoft.com/office/drawing/2016/5/9/chartex" xmlns:cx4="http://schemas.microsoft.com/office/drawing/2016/5/10/chartex" xmlns:cx5="http://schemas.microsoft.com/office/drawing/2016/5/11/chartex" xmlns:cx6="http://schemas.microsoft.com/office/drawing/2016/5/12/chartex" xmlns:cx7="http://schemas.microsoft.com/office/drawing/2016/5/13/chartex" xmlns:cx8="http://schemas.microsoft.com/office/drawing/2016/5/14/chartex" xmlns:mc="http://schemas.openxmlformats.org/markup-compatibility/2006" xmlns:aink="http://schemas.microsoft.com/office/drawing/2016/ink" xmlns:am3d="http://schemas.microsoft.com/office/drawing/2017/model3d" xmlns:o="urn:schemas-microsoft-com:office:office" xmlns:oel="http://schemas.microsoft.com/office/2019/extlst" xmlns:r="http://schemas.openxmlformats.org/officeDocument/2006/relationships" xmlns:m="http://schemas.openxmlformats.org/officeDocument/2006/math" xmlns:v="urn:schemas-microsoft-com:vml" xmlns:wp14="http://schemas.microsoft.com/office/word/2010/wordprocessingDrawing" xmlns:wp="http://schemas.openxmlformats.org/drawingml/2006/wordprocessingDrawing" xmlns:w10="urn:schemas-microsoft-com:office:word" xmlns:w="http://schemas.openxmlformats.org/wordprocessingml/2006/main" xmlns:w14="http://schemas.microsoft.com/office/word/2010/wordml" xmlns:w15="http://schemas.microsoft.com/office/word/2012/wordml" xmlns:w16cex="http://schemas.microsoft.com/office/word/2018/wordml/cex" xmlns:w16cid="http://schemas.microsoft.com/office/word/2016/wordml/cid" xmlns:w16="http://schemas.microsoft.com/office/word/2018/wordml" xmlns:w16du="http://schemas.microsoft.com/office/word/2023/wordml/word16du" xmlns:w16sdtdh="http://schemas.microsoft.com/office/word/2020/wordml/sdtdatahash" xmlns:w16sdtfl="http://schemas.microsoft.com/office/word/2024/wordml/sdtformatlock" xmlns:w16se="http://schemas.microsoft.com/office/word/2015/wordml/symex" xmlns:wpg="http://schemas.microsoft.com/office/word/2010/wordprocessingGroup" xmlns:wpi="http://schemas.microsoft.com/office/word/2010/wordprocessingInk" xmlns:wne="http://schemas.microsoft.com/office/word/2006/wordml" xmlns:wps="http://schemas.microsoft.com/office/word/2010/wordprocessingShape" mc:Ignorable="w14 w15 w16se w16cid w16 w16cex w16sdtdh w16sdtfl w16du wp14">
+<w:ftr xmlns:wpc="http://schemas.microsoft.com/office/word/2010/wordprocessingCanvas" xmlns:cx="http://schemas.microsoft.com/office/drawing/2014/chartex" xmlns:cx1="http://schemas.microsoft.com/office/drawing/2015/9/8/chartex" xmlns:cx2="http://schemas.microsoft.com/office/drawing/2015/10/21/chartex" xmlns:cx3="http://schemas.microsoft.com/office/drawing/2016/5/9/chartex" xmlns:cx4="http://schemas.microsoft.com/office/drawing/2016/5/10/chartex" xmlns:cx5="http://schemas.microsoft.com/office/drawing/2016/5/11/chartex" xmlns:cx6="http://schemas.microsoft.com/office/drawing/2016/5/12/chartex" xmlns:cx7="http://schemas.microsoft.com/office/drawing/2016/5/13/chartex" xmlns:cx8="http://schemas.microsoft.com/office/drawing/2016/5/14/chartex" xmlns:mc="http://schemas.openxmlformats.org/markup-compatibility/2006" xmlns:aink="http://schemas.microsoft.com/office/drawing/2016/ink" xmlns:am3d="http://schemas.microsoft.com/office/drawing/2017/model3d" xmlns:o="urn:schemas-microsoft-com:office:office" xmlns:r="http://schemas.openxmlformats.org/officeDocument/2006/relationships" xmlns:m="http://schemas.openxmlformats.org/officeDocument/2006/math" xmlns:v="urn:schemas-microsoft-com:vml" xmlns:wp14="http://schemas.microsoft.com/office/word/2010/wordprocessingDrawing" xmlns:wp="http://schemas.openxmlformats.org/drawingml/2006/wordprocessingDrawing" xmlns:w10="urn:schemas-microsoft-com:office:word" xmlns:w="http://schemas.openxmlformats.org/wordprocessingml/2006/main" xmlns:w14="http://schemas.microsoft.com/office/word/2010/wordml" xmlns:w15="http://schemas.microsoft.com/office/word/2012/wordml" xmlns:w16cex="http://schemas.microsoft.com/office/word/2018/wordml/cex" xmlns:w16cid="http://schemas.microsoft.com/office/word/2016/wordml/cid" xmlns:w16="http://schemas.microsoft.com/office/word/2018/wordml" xmlns:w16sdtdh="http://schemas.microsoft.com/office/word/2020/wordml/sdtdatahash" xmlns:w16se="http://schemas.microsoft.com/office/word/2015/wordml/symex" xmlns:wpg="http://schemas.microsoft.com/office/word/2010/wordprocessingGroup" xmlns:wpi="http://schemas.microsoft.com/office/word/2010/wordprocessingInk" xmlns:wne="http://schemas.microsoft.com/office/word/2006/wordml" xmlns:wps="http://schemas.microsoft.com/office/word/2010/wordprocessingShape" mc:Ignorable="w14 w15 w16se w16cid w16 w16cex w16sdtdh wp14">
   <w:p>
     <w:pPr>
-      <w:pStyle w:val="af"/>
+      <w:pStyle w:val="Footer"/>
       <w:jc w:val="center"/>
     </w:pPr>
   </w:p>
   <w:p>
     <w:pPr>
-      <w:pStyle w:val="af"/>
+      <w:pStyle w:val="Footer"/>
     </w:pPr>
   </w:p>
 </w:ftr>
 </file>
 
 <file path=word/footnotes.xml><?xml version="1.0" encoding="utf-8"?>
-<w:footnotes xmlns:wpc="http://schemas.microsoft.com/office/word/2010/wordprocessingCanvas" xmlns:cx="http://schemas.microsoft.com/office/drawing/2014/chartex" xmlns:cx1="http://schemas.microsoft.com/office/drawing/2015/9/8/chartex" xmlns:cx2="http://schemas.microsoft.com/office/drawing/2015/10/21/chartex" xmlns:cx3="http://schemas.microsoft.com/office/drawing/2016/5/9/chartex" xmlns:cx4="http://schemas.microsoft.com/office/drawing/2016/5/10/chartex" xmlns:cx5="http://schemas.microsoft.com/office/drawing/2016/5/11/chartex" xmlns:cx6="http://schemas.microsoft.com/office/drawing/2016/5/12/chartex" xmlns:cx7="http://schemas.microsoft.com/office/drawing/2016/5/13/chartex" xmlns:cx8="http://schemas.microsoft.com/office/drawing/2016/5/14/chartex" xmlns:mc="http://schemas.openxmlformats.org/markup-compatibility/2006" xmlns:aink="http://schemas.microsoft.com/office/drawing/2016/ink" xmlns:am3d="http://schemas.microsoft.com/office/drawing/2017/model3d" xmlns:o="urn:schemas-microsoft-com:office:office" xmlns:oel="http://schemas.microsoft.com/office/2019/extlst" xmlns:r="http://schemas.openxmlformats.org/officeDocument/2006/relationships" xmlns:m="http://schemas.openxmlformats.org/officeDocument/2006/math" xmlns:v="urn:schemas-microsoft-com:vml" xmlns:wp14="http://schemas.microsoft.com/office/word/2010/wordprocessingDrawing" xmlns:wp="http://schemas.openxmlformats.org/drawingml/2006/wordprocessingDrawing" xmlns:w10="urn:schemas-microsoft-com:office:word" xmlns:w="http://schemas.openxmlformats.org/wordprocessingml/2006/main" xmlns:w14="http://schemas.microsoft.com/office/word/2010/wordml" xmlns:w15="http://schemas.microsoft.com/office/word/2012/wordml" xmlns:w16cex="http://schemas.microsoft.com/office/word/2018/wordml/cex" xmlns:w16cid="http://schemas.microsoft.com/office/word/2016/wordml/cid" xmlns:w16="http://schemas.microsoft.com/office/word/2018/wordml" xmlns:w16du="http://schemas.microsoft.com/office/word/2023/wordml/word16du" xmlns:w16sdtdh="http://schemas.microsoft.com/office/word/2020/wordml/sdtdatahash" xmlns:w16sdtfl="http://schemas.microsoft.com/office/word/2024/wordml/sdtformatlock" xmlns:w16se="http://schemas.microsoft.com/office/word/2015/wordml/symex" xmlns:wpg="http://schemas.microsoft.com/office/word/2010/wordprocessingGroup" xmlns:wpi="http://schemas.microsoft.com/office/word/2010/wordprocessingInk" xmlns:wne="http://schemas.microsoft.com/office/word/2006/wordml" xmlns:wps="http://schemas.microsoft.com/office/word/2010/wordprocessingShape" mc:Ignorable="w14 w15 w16se w16cid w16 w16cex w16sdtdh w16sdtfl w16du wp14">
+<w:footnotes xmlns:wpc="http://schemas.microsoft.com/office/word/2010/wordprocessingCanvas" xmlns:cx="http://schemas.microsoft.com/office/drawing/2014/chartex" xmlns:cx1="http://schemas.microsoft.com/office/drawing/2015/9/8/chartex" xmlns:cx2="http://schemas.microsoft.com/office/drawing/2015/10/21/chartex" xmlns:cx3="http://schemas.microsoft.com/office/drawing/2016/5/9/chartex" xmlns:cx4="http://schemas.microsoft.com/office/drawing/2016/5/10/chartex" xmlns:cx5="http://schemas.microsoft.com/office/drawing/2016/5/11/chartex" xmlns:cx6="http://schemas.microsoft.com/office/drawing/2016/5/12/chartex" xmlns:cx7="http://schemas.microsoft.com/office/drawing/2016/5/13/chartex" xmlns:cx8="http://schemas.microsoft.com/office/drawing/2016/5/14/chartex" xmlns:mc="http://schemas.openxmlformats.org/markup-compatibility/2006" xmlns:aink="http://schemas.microsoft.com/office/drawing/2016/ink" xmlns:am3d="http://schemas.microsoft.com/office/drawing/2017/model3d" xmlns:o="urn:schemas-microsoft-com:office:office" xmlns:r="http://schemas.openxmlformats.org/officeDocument/2006/relationships" xmlns:m="http://schemas.openxmlformats.org/officeDocument/2006/math" xmlns:v="urn:schemas-microsoft-com:vml" xmlns:wp14="http://schemas.microsoft.com/office/word/2010/wordprocessingDrawing" xmlns:wp="http://schemas.openxmlformats.org/drawingml/2006/wordprocessingDrawing" xmlns:w10="urn:schemas-microsoft-com:office:word" xmlns:w="http://schemas.openxmlformats.org/wordprocessingml/2006/main" xmlns:w14="http://schemas.microsoft.com/office/word/2010/wordml" xmlns:w15="http://schemas.microsoft.com/office/word/2012/wordml" xmlns:w16cex="http://schemas.microsoft.com/office/word/2018/wordml/cex" xmlns:w16cid="http://schemas.microsoft.com/office/word/2016/wordml/cid" xmlns:w16="http://schemas.microsoft.com/office/word/2018/wordml" xmlns:w16sdtdh="http://schemas.microsoft.com/office/word/2020/wordml/sdtdatahash" xmlns:w16se="http://schemas.microsoft.com/office/word/2015/wordml/symex" xmlns:wpg="http://schemas.microsoft.com/office/word/2010/wordprocessingGroup" xmlns:wpi="http://schemas.microsoft.com/office/word/2010/wordprocessingInk" xmlns:wne="http://schemas.microsoft.com/office/word/2006/wordml" xmlns:wps="http://schemas.microsoft.com/office/word/2010/wordprocessingShape" mc:Ignorable="w14 w15 w16se w16cid w16 w16cex w16sdtdh wp14">
   <w:footnote w:type="separator" w:id="-1">
     <w:p>
       <w:pPr>
@@ -2337,10 +2597,10 @@
 </file>
 
 <file path=word/header1.xml><?xml version="1.0" encoding="utf-8"?>
-<w:hdr xmlns:wpc="http://schemas.microsoft.com/office/word/2010/wordprocessingCanvas" xmlns:cx="http://schemas.microsoft.com/office/drawing/2014/chartex" xmlns:cx1="http://schemas.microsoft.com/office/drawing/2015/9/8/chartex" xmlns:cx2="http://schemas.microsoft.com/office/drawing/2015/10/21/chartex" xmlns:cx3="http://schemas.microsoft.com/office/drawing/2016/5/9/chartex" xmlns:cx4="http://schemas.microsoft.com/office/drawing/2016/5/10/chartex" xmlns:cx5="http://schemas.microsoft.com/office/drawing/2016/5/11/chartex" xmlns:cx6="http://schemas.microsoft.com/office/drawing/2016/5/12/chartex" xmlns:cx7="http://schemas.microsoft.com/office/drawing/2016/5/13/chartex" xmlns:cx8="http://schemas.microsoft.com/office/drawing/2016/5/14/chartex" xmlns:mc="http://schemas.openxmlformats.org/markup-compatibility/2006" xmlns:aink="http://schemas.microsoft.com/office/drawing/2016/ink" xmlns:am3d="http://schemas.microsoft.com/office/drawing/2017/model3d" xmlns:o="urn:schemas-microsoft-com:office:office" xmlns:oel="http://schemas.microsoft.com/office/2019/extlst" xmlns:r="http://schemas.openxmlformats.org/officeDocument/2006/relationships" xmlns:m="http://schemas.openxmlformats.org/officeDocument/2006/math" xmlns:v="urn:schemas-microsoft-com:vml" xmlns:wp14="http://schemas.microsoft.com/office/word/2010/wordprocessingDrawing" xmlns:wp="http://schemas.openxmlformats.org/drawingml/2006/wordprocessingDrawing" xmlns:w10="urn:schemas-microsoft-com:office:word" xmlns:w="http://schemas.openxmlformats.org/wordprocessingml/2006/main" xmlns:w14="http://schemas.microsoft.com/office/word/2010/wordml" xmlns:w15="http://schemas.microsoft.com/office/word/2012/wordml" xmlns:w16cex="http://schemas.microsoft.com/office/word/2018/wordml/cex" xmlns:w16cid="http://schemas.microsoft.com/office/word/2016/wordml/cid" xmlns:w16="http://schemas.microsoft.com/office/word/2018/wordml" xmlns:w16du="http://schemas.microsoft.com/office/word/2023/wordml/word16du" xmlns:w16sdtdh="http://schemas.microsoft.com/office/word/2020/wordml/sdtdatahash" xmlns:w16sdtfl="http://schemas.microsoft.com/office/word/2024/wordml/sdtformatlock" xmlns:w16se="http://schemas.microsoft.com/office/word/2015/wordml/symex" xmlns:wpg="http://schemas.microsoft.com/office/word/2010/wordprocessingGroup" xmlns:wpi="http://schemas.microsoft.com/office/word/2010/wordprocessingInk" xmlns:wne="http://schemas.microsoft.com/office/word/2006/wordml" xmlns:wps="http://schemas.microsoft.com/office/word/2010/wordprocessingShape" mc:Ignorable="w14 w15 w16se w16cid w16 w16cex w16sdtdh w16sdtfl w16du wp14">
+<w:hdr xmlns:wpc="http://schemas.microsoft.com/office/word/2010/wordprocessingCanvas" xmlns:cx="http://schemas.microsoft.com/office/drawing/2014/chartex" xmlns:cx1="http://schemas.microsoft.com/office/drawing/2015/9/8/chartex" xmlns:cx2="http://schemas.microsoft.com/office/drawing/2015/10/21/chartex" xmlns:cx3="http://schemas.microsoft.com/office/drawing/2016/5/9/chartex" xmlns:cx4="http://schemas.microsoft.com/office/drawing/2016/5/10/chartex" xmlns:cx5="http://schemas.microsoft.com/office/drawing/2016/5/11/chartex" xmlns:cx6="http://schemas.microsoft.com/office/drawing/2016/5/12/chartex" xmlns:cx7="http://schemas.microsoft.com/office/drawing/2016/5/13/chartex" xmlns:cx8="http://schemas.microsoft.com/office/drawing/2016/5/14/chartex" xmlns:mc="http://schemas.openxmlformats.org/markup-compatibility/2006" xmlns:aink="http://schemas.microsoft.com/office/drawing/2016/ink" xmlns:am3d="http://schemas.microsoft.com/office/drawing/2017/model3d" xmlns:o="urn:schemas-microsoft-com:office:office" xmlns:r="http://schemas.openxmlformats.org/officeDocument/2006/relationships" xmlns:m="http://schemas.openxmlformats.org/officeDocument/2006/math" xmlns:v="urn:schemas-microsoft-com:vml" xmlns:wp14="http://schemas.microsoft.com/office/word/2010/wordprocessingDrawing" xmlns:wp="http://schemas.openxmlformats.org/drawingml/2006/wordprocessingDrawing" xmlns:w10="urn:schemas-microsoft-com:office:word" xmlns:w="http://schemas.openxmlformats.org/wordprocessingml/2006/main" xmlns:w14="http://schemas.microsoft.com/office/word/2010/wordml" xmlns:w15="http://schemas.microsoft.com/office/word/2012/wordml" xmlns:w16cex="http://schemas.microsoft.com/office/word/2018/wordml/cex" xmlns:w16cid="http://schemas.microsoft.com/office/word/2016/wordml/cid" xmlns:w16="http://schemas.microsoft.com/office/word/2018/wordml" xmlns:w16sdtdh="http://schemas.microsoft.com/office/word/2020/wordml/sdtdatahash" xmlns:w16se="http://schemas.microsoft.com/office/word/2015/wordml/symex" xmlns:wpg="http://schemas.microsoft.com/office/word/2010/wordprocessingGroup" xmlns:wpi="http://schemas.microsoft.com/office/word/2010/wordprocessingInk" xmlns:wne="http://schemas.microsoft.com/office/word/2006/wordml" xmlns:wps="http://schemas.microsoft.com/office/word/2010/wordprocessingShape" mc:Ignorable="w14 w15 w16se w16cid w16 w16cex w16sdtdh wp14">
   <w:p>
     <w:pPr>
-      <w:pStyle w:val="ad"/>
+      <w:pStyle w:val="Header"/>
       <w:ind w:firstLine="0"/>
     </w:pPr>
   </w:p>
@@ -2348,7 +2608,7 @@
 </file>
 
 <file path=word/numbering.xml><?xml version="1.0" encoding="utf-8"?>
-<w:numbering xmlns:wpc="http://schemas.microsoft.com/office/word/2010/wordprocessingCanvas" xmlns:cx="http://schemas.microsoft.com/office/drawing/2014/chartex" xmlns:cx1="http://schemas.microsoft.com/office/drawing/2015/9/8/chartex" xmlns:cx2="http://schemas.microsoft.com/office/drawing/2015/10/21/chartex" xmlns:cx3="http://schemas.microsoft.com/office/drawing/2016/5/9/chartex" xmlns:cx4="http://schemas.microsoft.com/office/drawing/2016/5/10/chartex" xmlns:cx5="http://schemas.microsoft.com/office/drawing/2016/5/11/chartex" xmlns:cx6="http://schemas.microsoft.com/office/drawing/2016/5/12/chartex" xmlns:cx7="http://schemas.microsoft.com/office/drawing/2016/5/13/chartex" xmlns:cx8="http://schemas.microsoft.com/office/drawing/2016/5/14/chartex" xmlns:mc="http://schemas.openxmlformats.org/markup-compatibility/2006" xmlns:aink="http://schemas.microsoft.com/office/drawing/2016/ink" xmlns:am3d="http://schemas.microsoft.com/office/drawing/2017/model3d" xmlns:o="urn:schemas-microsoft-com:office:office" xmlns:oel="http://schemas.microsoft.com/office/2019/extlst" xmlns:r="http://schemas.openxmlformats.org/officeDocument/2006/relationships" xmlns:m="http://schemas.openxmlformats.org/officeDocument/2006/math" xmlns:v="urn:schemas-microsoft-com:vml" xmlns:wp14="http://schemas.microsoft.com/office/word/2010/wordprocessingDrawing" xmlns:wp="http://schemas.openxmlformats.org/drawingml/2006/wordprocessingDrawing" xmlns:w10="urn:schemas-microsoft-com:office:word" xmlns:w="http://schemas.openxmlformats.org/wordprocessingml/2006/main" xmlns:w14="http://schemas.microsoft.com/office/word/2010/wordml" xmlns:w15="http://schemas.microsoft.com/office/word/2012/wordml" xmlns:w16cex="http://schemas.microsoft.com/office/word/2018/wordml/cex" xmlns:w16cid="http://schemas.microsoft.com/office/word/2016/wordml/cid" xmlns:w16="http://schemas.microsoft.com/office/word/2018/wordml" xmlns:w16du="http://schemas.microsoft.com/office/word/2023/wordml/word16du" xmlns:w16sdtdh="http://schemas.microsoft.com/office/word/2020/wordml/sdtdatahash" xmlns:w16sdtfl="http://schemas.microsoft.com/office/word/2024/wordml/sdtformatlock" xmlns:w16se="http://schemas.microsoft.com/office/word/2015/wordml/symex" xmlns:wpg="http://schemas.microsoft.com/office/word/2010/wordprocessingGroup" xmlns:wpi="http://schemas.microsoft.com/office/word/2010/wordprocessingInk" xmlns:wne="http://schemas.microsoft.com/office/word/2006/wordml" xmlns:wps="http://schemas.microsoft.com/office/word/2010/wordprocessingShape" mc:Ignorable="w14 w15 w16se w16cid w16 w16cex w16sdtdh w16sdtfl w16du wp14">
+<w:numbering xmlns:wpc="http://schemas.microsoft.com/office/word/2010/wordprocessingCanvas" xmlns:cx="http://schemas.microsoft.com/office/drawing/2014/chartex" xmlns:cx1="http://schemas.microsoft.com/office/drawing/2015/9/8/chartex" xmlns:cx2="http://schemas.microsoft.com/office/drawing/2015/10/21/chartex" xmlns:cx3="http://schemas.microsoft.com/office/drawing/2016/5/9/chartex" xmlns:cx4="http://schemas.microsoft.com/office/drawing/2016/5/10/chartex" xmlns:cx5="http://schemas.microsoft.com/office/drawing/2016/5/11/chartex" xmlns:cx6="http://schemas.microsoft.com/office/drawing/2016/5/12/chartex" xmlns:cx7="http://schemas.microsoft.com/office/drawing/2016/5/13/chartex" xmlns:cx8="http://schemas.microsoft.com/office/drawing/2016/5/14/chartex" xmlns:mc="http://schemas.openxmlformats.org/markup-compatibility/2006" xmlns:aink="http://schemas.microsoft.com/office/drawing/2016/ink" xmlns:am3d="http://schemas.microsoft.com/office/drawing/2017/model3d" xmlns:o="urn:schemas-microsoft-com:office:office" xmlns:r="http://schemas.openxmlformats.org/officeDocument/2006/relationships" xmlns:m="http://schemas.openxmlformats.org/officeDocument/2006/math" xmlns:v="urn:schemas-microsoft-com:vml" xmlns:wp14="http://schemas.microsoft.com/office/word/2010/wordprocessingDrawing" xmlns:wp="http://schemas.openxmlformats.org/drawingml/2006/wordprocessingDrawing" xmlns:w10="urn:schemas-microsoft-com:office:word" xmlns:w="http://schemas.openxmlformats.org/wordprocessingml/2006/main" xmlns:w14="http://schemas.microsoft.com/office/word/2010/wordml" xmlns:w15="http://schemas.microsoft.com/office/word/2012/wordml" xmlns:w16cex="http://schemas.microsoft.com/office/word/2018/wordml/cex" xmlns:w16cid="http://schemas.microsoft.com/office/word/2016/wordml/cid" xmlns:w16="http://schemas.microsoft.com/office/word/2018/wordml" xmlns:w16sdtdh="http://schemas.microsoft.com/office/word/2020/wordml/sdtdatahash" xmlns:w16se="http://schemas.microsoft.com/office/word/2015/wordml/symex" xmlns:wpg="http://schemas.microsoft.com/office/word/2010/wordprocessingGroup" xmlns:wpi="http://schemas.microsoft.com/office/word/2010/wordprocessingInk" xmlns:wne="http://schemas.microsoft.com/office/word/2006/wordml" xmlns:wps="http://schemas.microsoft.com/office/word/2010/wordprocessingShape" mc:Ignorable="w14 w15 w16se w16cid w16 w16cex w16sdtdh wp14">
   <w:abstractNum w:abstractNumId="0" w15:restartNumberingAfterBreak="0">
     <w:nsid w:val="083B5D35"/>
     <w:multiLevelType w:val="multilevel"/>
@@ -3434,6 +3694,119 @@
     </w:lvl>
   </w:abstractNum>
   <w:abstractNum w:abstractNumId="11" w15:restartNumberingAfterBreak="0">
+    <w:nsid w:val="1D70181C"/>
+    <w:multiLevelType w:val="hybridMultilevel"/>
+    <w:tmpl w:val="22DA6864"/>
+    <w:lvl w:ilvl="0" w:tplc="6F4E78CA">
+      <w:start w:val="1"/>
+      <w:numFmt w:val="bullet"/>
+      <w:lvlText w:val=""/>
+      <w:lvlJc w:val="left"/>
+      <w:pPr>
+        <w:ind w:left="1713" w:hanging="360"/>
+      </w:pPr>
+      <w:rPr>
+        <w:rFonts w:ascii="Symbol" w:hAnsi="Symbol" w:hint="default"/>
+      </w:rPr>
+    </w:lvl>
+    <w:lvl w:ilvl="1" w:tplc="04190003">
+      <w:start w:val="1"/>
+      <w:numFmt w:val="bullet"/>
+      <w:lvlText w:val="o"/>
+      <w:lvlJc w:val="left"/>
+      <w:pPr>
+        <w:ind w:left="1440" w:hanging="360"/>
+      </w:pPr>
+      <w:rPr>
+        <w:rFonts w:ascii="Courier New" w:hAnsi="Courier New" w:cs="Courier New" w:hint="default"/>
+      </w:rPr>
+    </w:lvl>
+    <w:lvl w:ilvl="2" w:tplc="04190005">
+      <w:start w:val="1"/>
+      <w:numFmt w:val="bullet"/>
+      <w:lvlText w:val=""/>
+      <w:lvlJc w:val="left"/>
+      <w:pPr>
+        <w:ind w:left="2160" w:hanging="360"/>
+      </w:pPr>
+      <w:rPr>
+        <w:rFonts w:ascii="Wingdings" w:hAnsi="Wingdings" w:hint="default"/>
+      </w:rPr>
+    </w:lvl>
+    <w:lvl w:ilvl="3" w:tplc="04190001" w:tentative="1">
+      <w:start w:val="1"/>
+      <w:numFmt w:val="bullet"/>
+      <w:lvlText w:val=""/>
+      <w:lvlJc w:val="left"/>
+      <w:pPr>
+        <w:ind w:left="2880" w:hanging="360"/>
+      </w:pPr>
+      <w:rPr>
+        <w:rFonts w:ascii="Symbol" w:hAnsi="Symbol" w:hint="default"/>
+      </w:rPr>
+    </w:lvl>
+    <w:lvl w:ilvl="4" w:tplc="04190003" w:tentative="1">
+      <w:start w:val="1"/>
+      <w:numFmt w:val="bullet"/>
+      <w:lvlText w:val="o"/>
+      <w:lvlJc w:val="left"/>
+      <w:pPr>
+        <w:ind w:left="3600" w:hanging="360"/>
+      </w:pPr>
+      <w:rPr>
+        <w:rFonts w:ascii="Courier New" w:hAnsi="Courier New" w:cs="Courier New" w:hint="default"/>
+      </w:rPr>
+    </w:lvl>
+    <w:lvl w:ilvl="5" w:tplc="04190005" w:tentative="1">
+      <w:start w:val="1"/>
+      <w:numFmt w:val="bullet"/>
+      <w:lvlText w:val=""/>
+      <w:lvlJc w:val="left"/>
+      <w:pPr>
+        <w:ind w:left="4320" w:hanging="360"/>
+      </w:pPr>
+      <w:rPr>
+        <w:rFonts w:ascii="Wingdings" w:hAnsi="Wingdings" w:hint="default"/>
+      </w:rPr>
+    </w:lvl>
+    <w:lvl w:ilvl="6" w:tplc="04190001" w:tentative="1">
+      <w:start w:val="1"/>
+      <w:numFmt w:val="bullet"/>
+      <w:lvlText w:val=""/>
+      <w:lvlJc w:val="left"/>
+      <w:pPr>
+        <w:ind w:left="5040" w:hanging="360"/>
+      </w:pPr>
+      <w:rPr>
+        <w:rFonts w:ascii="Symbol" w:hAnsi="Symbol" w:hint="default"/>
+      </w:rPr>
+    </w:lvl>
+    <w:lvl w:ilvl="7" w:tplc="04190003" w:tentative="1">
+      <w:start w:val="1"/>
+      <w:numFmt w:val="bullet"/>
+      <w:lvlText w:val="o"/>
+      <w:lvlJc w:val="left"/>
+      <w:pPr>
+        <w:ind w:left="5760" w:hanging="360"/>
+      </w:pPr>
+      <w:rPr>
+        <w:rFonts w:ascii="Courier New" w:hAnsi="Courier New" w:cs="Courier New" w:hint="default"/>
+      </w:rPr>
+    </w:lvl>
+    <w:lvl w:ilvl="8" w:tplc="04190005" w:tentative="1">
+      <w:start w:val="1"/>
+      <w:numFmt w:val="bullet"/>
+      <w:lvlText w:val=""/>
+      <w:lvlJc w:val="left"/>
+      <w:pPr>
+        <w:ind w:left="6480" w:hanging="360"/>
+      </w:pPr>
+      <w:rPr>
+        <w:rFonts w:ascii="Wingdings" w:hAnsi="Wingdings" w:hint="default"/>
+      </w:rPr>
+    </w:lvl>
+  </w:abstractNum>
+  <w:abstractNum w:abstractNumId="12" w15:restartNumberingAfterBreak="0">
     <w:nsid w:val="1E5F46F6"/>
     <w:multiLevelType w:val="hybridMultilevel"/>
     <w:tmpl w:val="02D048CA"/>
@@ -3522,7 +3895,7 @@
       </w:pPr>
     </w:lvl>
   </w:abstractNum>
-  <w:abstractNum w:abstractNumId="12" w15:restartNumberingAfterBreak="0">
+  <w:abstractNum w:abstractNumId="13" w15:restartNumberingAfterBreak="0">
     <w:nsid w:val="255B43DC"/>
     <w:multiLevelType w:val="multilevel"/>
     <w:tmpl w:val="25B87640"/>
@@ -3635,7 +4008,7 @@
       </w:rPr>
     </w:lvl>
   </w:abstractNum>
-  <w:abstractNum w:abstractNumId="13" w15:restartNumberingAfterBreak="0">
+  <w:abstractNum w:abstractNumId="14" w15:restartNumberingAfterBreak="0">
     <w:nsid w:val="26DF648F"/>
     <w:multiLevelType w:val="multilevel"/>
     <w:tmpl w:val="034E20C6"/>
@@ -3748,7 +4121,7 @@
       </w:rPr>
     </w:lvl>
   </w:abstractNum>
-  <w:abstractNum w:abstractNumId="14" w15:restartNumberingAfterBreak="0">
+  <w:abstractNum w:abstractNumId="15" w15:restartNumberingAfterBreak="0">
     <w:nsid w:val="28FF0B5C"/>
     <w:multiLevelType w:val="hybridMultilevel"/>
     <w:tmpl w:val="13FE3FE6"/>
@@ -3837,7 +4210,7 @@
       </w:pPr>
     </w:lvl>
   </w:abstractNum>
-  <w:abstractNum w:abstractNumId="15" w15:restartNumberingAfterBreak="0">
+  <w:abstractNum w:abstractNumId="16" w15:restartNumberingAfterBreak="0">
     <w:nsid w:val="29D76846"/>
     <w:multiLevelType w:val="hybridMultilevel"/>
     <w:tmpl w:val="D6925812"/>
@@ -3926,7 +4299,93 @@
       </w:pPr>
     </w:lvl>
   </w:abstractNum>
-  <w:abstractNum w:abstractNumId="16" w15:restartNumberingAfterBreak="0">
+  <w:abstractNum w:abstractNumId="17" w15:restartNumberingAfterBreak="0">
+    <w:nsid w:val="29FC731A"/>
+    <w:multiLevelType w:val="hybridMultilevel"/>
+    <w:tmpl w:val="FB50B652"/>
+    <w:lvl w:ilvl="0" w:tplc="0419000F">
+      <w:start w:val="1"/>
+      <w:numFmt w:val="decimal"/>
+      <w:lvlText w:val="%1."/>
+      <w:lvlJc w:val="left"/>
+      <w:pPr>
+        <w:ind w:left="1429" w:hanging="360"/>
+      </w:pPr>
+    </w:lvl>
+    <w:lvl w:ilvl="1" w:tplc="04190019" w:tentative="1">
+      <w:start w:val="1"/>
+      <w:numFmt w:val="lowerLetter"/>
+      <w:lvlText w:val="%2."/>
+      <w:lvlJc w:val="left"/>
+      <w:pPr>
+        <w:ind w:left="2149" w:hanging="360"/>
+      </w:pPr>
+    </w:lvl>
+    <w:lvl w:ilvl="2" w:tplc="0419001B" w:tentative="1">
+      <w:start w:val="1"/>
+      <w:numFmt w:val="lowerRoman"/>
+      <w:lvlText w:val="%3."/>
+      <w:lvlJc w:val="right"/>
+      <w:pPr>
+        <w:ind w:left="2869" w:hanging="180"/>
+      </w:pPr>
+    </w:lvl>
+    <w:lvl w:ilvl="3" w:tplc="0419000F" w:tentative="1">
+      <w:start w:val="1"/>
+      <w:numFmt w:val="decimal"/>
+      <w:lvlText w:val="%4."/>
+      <w:lvlJc w:val="left"/>
+      <w:pPr>
+        <w:ind w:left="3589" w:hanging="360"/>
+      </w:pPr>
+    </w:lvl>
+    <w:lvl w:ilvl="4" w:tplc="04190019" w:tentative="1">
+      <w:start w:val="1"/>
+      <w:numFmt w:val="lowerLetter"/>
+      <w:lvlText w:val="%5."/>
+      <w:lvlJc w:val="left"/>
+      <w:pPr>
+        <w:ind w:left="4309" w:hanging="360"/>
+      </w:pPr>
+    </w:lvl>
+    <w:lvl w:ilvl="5" w:tplc="0419001B" w:tentative="1">
+      <w:start w:val="1"/>
+      <w:numFmt w:val="lowerRoman"/>
+      <w:lvlText w:val="%6."/>
+      <w:lvlJc w:val="right"/>
+      <w:pPr>
+        <w:ind w:left="5029" w:hanging="180"/>
+      </w:pPr>
+    </w:lvl>
+    <w:lvl w:ilvl="6" w:tplc="0419000F" w:tentative="1">
+      <w:start w:val="1"/>
+      <w:numFmt w:val="decimal"/>
+      <w:lvlText w:val="%7."/>
+      <w:lvlJc w:val="left"/>
+      <w:pPr>
+        <w:ind w:left="5749" w:hanging="360"/>
+      </w:pPr>
+    </w:lvl>
+    <w:lvl w:ilvl="7" w:tplc="04190019" w:tentative="1">
+      <w:start w:val="1"/>
+      <w:numFmt w:val="lowerLetter"/>
+      <w:lvlText w:val="%8."/>
+      <w:lvlJc w:val="left"/>
+      <w:pPr>
+        <w:ind w:left="6469" w:hanging="360"/>
+      </w:pPr>
+    </w:lvl>
+    <w:lvl w:ilvl="8" w:tplc="0419001B" w:tentative="1">
+      <w:start w:val="1"/>
+      <w:numFmt w:val="lowerRoman"/>
+      <w:lvlText w:val="%9."/>
+      <w:lvlJc w:val="right"/>
+      <w:pPr>
+        <w:ind w:left="7189" w:hanging="180"/>
+      </w:pPr>
+    </w:lvl>
+  </w:abstractNum>
+  <w:abstractNum w:abstractNumId="18" w15:restartNumberingAfterBreak="0">
     <w:nsid w:val="2A246E66"/>
     <w:multiLevelType w:val="hybridMultilevel"/>
     <w:tmpl w:val="592678A4"/>
@@ -4015,7 +4474,93 @@
       </w:pPr>
     </w:lvl>
   </w:abstractNum>
-  <w:abstractNum w:abstractNumId="17" w15:restartNumberingAfterBreak="0">
+  <w:abstractNum w:abstractNumId="19" w15:restartNumberingAfterBreak="0">
+    <w:nsid w:val="2BBC0404"/>
+    <w:multiLevelType w:val="hybridMultilevel"/>
+    <w:tmpl w:val="55AC2658"/>
+    <w:lvl w:ilvl="0" w:tplc="0419000F">
+      <w:start w:val="1"/>
+      <w:numFmt w:val="decimal"/>
+      <w:lvlText w:val="%1."/>
+      <w:lvlJc w:val="left"/>
+      <w:pPr>
+        <w:ind w:left="1429" w:hanging="360"/>
+      </w:pPr>
+    </w:lvl>
+    <w:lvl w:ilvl="1" w:tplc="04190019" w:tentative="1">
+      <w:start w:val="1"/>
+      <w:numFmt w:val="lowerLetter"/>
+      <w:lvlText w:val="%2."/>
+      <w:lvlJc w:val="left"/>
+      <w:pPr>
+        <w:ind w:left="2149" w:hanging="360"/>
+      </w:pPr>
+    </w:lvl>
+    <w:lvl w:ilvl="2" w:tplc="0419001B" w:tentative="1">
+      <w:start w:val="1"/>
+      <w:numFmt w:val="lowerRoman"/>
+      <w:lvlText w:val="%3."/>
+      <w:lvlJc w:val="right"/>
+      <w:pPr>
+        <w:ind w:left="2869" w:hanging="180"/>
+      </w:pPr>
+    </w:lvl>
+    <w:lvl w:ilvl="3" w:tplc="0419000F" w:tentative="1">
+      <w:start w:val="1"/>
+      <w:numFmt w:val="decimal"/>
+      <w:lvlText w:val="%4."/>
+      <w:lvlJc w:val="left"/>
+      <w:pPr>
+        <w:ind w:left="3589" w:hanging="360"/>
+      </w:pPr>
+    </w:lvl>
+    <w:lvl w:ilvl="4" w:tplc="04190019" w:tentative="1">
+      <w:start w:val="1"/>
+      <w:numFmt w:val="lowerLetter"/>
+      <w:lvlText w:val="%5."/>
+      <w:lvlJc w:val="left"/>
+      <w:pPr>
+        <w:ind w:left="4309" w:hanging="360"/>
+      </w:pPr>
+    </w:lvl>
+    <w:lvl w:ilvl="5" w:tplc="0419001B" w:tentative="1">
+      <w:start w:val="1"/>
+      <w:numFmt w:val="lowerRoman"/>
+      <w:lvlText w:val="%6."/>
+      <w:lvlJc w:val="right"/>
+      <w:pPr>
+        <w:ind w:left="5029" w:hanging="180"/>
+      </w:pPr>
+    </w:lvl>
+    <w:lvl w:ilvl="6" w:tplc="0419000F" w:tentative="1">
+      <w:start w:val="1"/>
+      <w:numFmt w:val="decimal"/>
+      <w:lvlText w:val="%7."/>
+      <w:lvlJc w:val="left"/>
+      <w:pPr>
+        <w:ind w:left="5749" w:hanging="360"/>
+      </w:pPr>
+    </w:lvl>
+    <w:lvl w:ilvl="7" w:tplc="04190019" w:tentative="1">
+      <w:start w:val="1"/>
+      <w:numFmt w:val="lowerLetter"/>
+      <w:lvlText w:val="%8."/>
+      <w:lvlJc w:val="left"/>
+      <w:pPr>
+        <w:ind w:left="6469" w:hanging="360"/>
+      </w:pPr>
+    </w:lvl>
+    <w:lvl w:ilvl="8" w:tplc="0419001B" w:tentative="1">
+      <w:start w:val="1"/>
+      <w:numFmt w:val="lowerRoman"/>
+      <w:lvlText w:val="%9."/>
+      <w:lvlJc w:val="right"/>
+      <w:pPr>
+        <w:ind w:left="7189" w:hanging="180"/>
+      </w:pPr>
+    </w:lvl>
+  </w:abstractNum>
+  <w:abstractNum w:abstractNumId="20" w15:restartNumberingAfterBreak="0">
     <w:nsid w:val="2E1058C5"/>
     <w:multiLevelType w:val="multilevel"/>
     <w:tmpl w:val="B28659AA"/>
@@ -4128,7 +4673,120 @@
       </w:rPr>
     </w:lvl>
   </w:abstractNum>
-  <w:abstractNum w:abstractNumId="18" w15:restartNumberingAfterBreak="0">
+  <w:abstractNum w:abstractNumId="21" w15:restartNumberingAfterBreak="0">
+    <w:nsid w:val="2F116DE0"/>
+    <w:multiLevelType w:val="hybridMultilevel"/>
+    <w:tmpl w:val="05FAA2F8"/>
+    <w:lvl w:ilvl="0" w:tplc="6F4E78CA">
+      <w:start w:val="1"/>
+      <w:numFmt w:val="bullet"/>
+      <w:lvlText w:val=""/>
+      <w:lvlJc w:val="left"/>
+      <w:pPr>
+        <w:ind w:left="1429" w:hanging="360"/>
+      </w:pPr>
+      <w:rPr>
+        <w:rFonts w:ascii="Symbol" w:hAnsi="Symbol" w:hint="default"/>
+      </w:rPr>
+    </w:lvl>
+    <w:lvl w:ilvl="1" w:tplc="04190003" w:tentative="1">
+      <w:start w:val="1"/>
+      <w:numFmt w:val="bullet"/>
+      <w:lvlText w:val="o"/>
+      <w:lvlJc w:val="left"/>
+      <w:pPr>
+        <w:ind w:left="2149" w:hanging="360"/>
+      </w:pPr>
+      <w:rPr>
+        <w:rFonts w:ascii="Courier New" w:hAnsi="Courier New" w:cs="Courier New" w:hint="default"/>
+      </w:rPr>
+    </w:lvl>
+    <w:lvl w:ilvl="2" w:tplc="04190005" w:tentative="1">
+      <w:start w:val="1"/>
+      <w:numFmt w:val="bullet"/>
+      <w:lvlText w:val=""/>
+      <w:lvlJc w:val="left"/>
+      <w:pPr>
+        <w:ind w:left="2869" w:hanging="360"/>
+      </w:pPr>
+      <w:rPr>
+        <w:rFonts w:ascii="Wingdings" w:hAnsi="Wingdings" w:hint="default"/>
+      </w:rPr>
+    </w:lvl>
+    <w:lvl w:ilvl="3" w:tplc="04190001" w:tentative="1">
+      <w:start w:val="1"/>
+      <w:numFmt w:val="bullet"/>
+      <w:lvlText w:val=""/>
+      <w:lvlJc w:val="left"/>
+      <w:pPr>
+        <w:ind w:left="3589" w:hanging="360"/>
+      </w:pPr>
+      <w:rPr>
+        <w:rFonts w:ascii="Symbol" w:hAnsi="Symbol" w:hint="default"/>
+      </w:rPr>
+    </w:lvl>
+    <w:lvl w:ilvl="4" w:tplc="04190003" w:tentative="1">
+      <w:start w:val="1"/>
+      <w:numFmt w:val="bullet"/>
+      <w:lvlText w:val="o"/>
+      <w:lvlJc w:val="left"/>
+      <w:pPr>
+        <w:ind w:left="4309" w:hanging="360"/>
+      </w:pPr>
+      <w:rPr>
+        <w:rFonts w:ascii="Courier New" w:hAnsi="Courier New" w:cs="Courier New" w:hint="default"/>
+      </w:rPr>
+    </w:lvl>
+    <w:lvl w:ilvl="5" w:tplc="04190005" w:tentative="1">
+      <w:start w:val="1"/>
+      <w:numFmt w:val="bullet"/>
+      <w:lvlText w:val=""/>
+      <w:lvlJc w:val="left"/>
+      <w:pPr>
+        <w:ind w:left="5029" w:hanging="360"/>
+      </w:pPr>
+      <w:rPr>
+        <w:rFonts w:ascii="Wingdings" w:hAnsi="Wingdings" w:hint="default"/>
+      </w:rPr>
+    </w:lvl>
+    <w:lvl w:ilvl="6" w:tplc="04190001" w:tentative="1">
+      <w:start w:val="1"/>
+      <w:numFmt w:val="bullet"/>
+      <w:lvlText w:val=""/>
+      <w:lvlJc w:val="left"/>
+      <w:pPr>
+        <w:ind w:left="5749" w:hanging="360"/>
+      </w:pPr>
+      <w:rPr>
+        <w:rFonts w:ascii="Symbol" w:hAnsi="Symbol" w:hint="default"/>
+      </w:rPr>
+    </w:lvl>
+    <w:lvl w:ilvl="7" w:tplc="04190003" w:tentative="1">
+      <w:start w:val="1"/>
+      <w:numFmt w:val="bullet"/>
+      <w:lvlText w:val="o"/>
+      <w:lvlJc w:val="left"/>
+      <w:pPr>
+        <w:ind w:left="6469" w:hanging="360"/>
+      </w:pPr>
+      <w:rPr>
+        <w:rFonts w:ascii="Courier New" w:hAnsi="Courier New" w:cs="Courier New" w:hint="default"/>
+      </w:rPr>
+    </w:lvl>
+    <w:lvl w:ilvl="8" w:tplc="04190005" w:tentative="1">
+      <w:start w:val="1"/>
+      <w:numFmt w:val="bullet"/>
+      <w:lvlText w:val=""/>
+      <w:lvlJc w:val="left"/>
+      <w:pPr>
+        <w:ind w:left="7189" w:hanging="360"/>
+      </w:pPr>
+      <w:rPr>
+        <w:rFonts w:ascii="Wingdings" w:hAnsi="Wingdings" w:hint="default"/>
+      </w:rPr>
+    </w:lvl>
+  </w:abstractNum>
+  <w:abstractNum w:abstractNumId="22" w15:restartNumberingAfterBreak="0">
     <w:nsid w:val="33E17AC7"/>
     <w:multiLevelType w:val="multilevel"/>
     <w:tmpl w:val="14BCD30A"/>
@@ -4241,7 +4899,7 @@
       </w:rPr>
     </w:lvl>
   </w:abstractNum>
-  <w:abstractNum w:abstractNumId="19" w15:restartNumberingAfterBreak="0">
+  <w:abstractNum w:abstractNumId="23" w15:restartNumberingAfterBreak="0">
     <w:nsid w:val="34321864"/>
     <w:multiLevelType w:val="multilevel"/>
     <w:tmpl w:val="B00406B0"/>
@@ -4362,7 +5020,7 @@
       </w:rPr>
     </w:lvl>
   </w:abstractNum>
-  <w:abstractNum w:abstractNumId="20" w15:restartNumberingAfterBreak="0">
+  <w:abstractNum w:abstractNumId="24" w15:restartNumberingAfterBreak="0">
     <w:nsid w:val="3479506E"/>
     <w:multiLevelType w:val="multilevel"/>
     <w:tmpl w:val="8AFEDDFC"/>
@@ -4475,7 +5133,7 @@
       </w:rPr>
     </w:lvl>
   </w:abstractNum>
-  <w:abstractNum w:abstractNumId="21" w15:restartNumberingAfterBreak="0">
+  <w:abstractNum w:abstractNumId="25" w15:restartNumberingAfterBreak="0">
     <w:nsid w:val="36175B34"/>
     <w:multiLevelType w:val="hybridMultilevel"/>
     <w:tmpl w:val="2FC87C30"/>
@@ -4561,7 +5219,7 @@
       </w:pPr>
     </w:lvl>
   </w:abstractNum>
-  <w:abstractNum w:abstractNumId="22" w15:restartNumberingAfterBreak="0">
+  <w:abstractNum w:abstractNumId="26" w15:restartNumberingAfterBreak="0">
     <w:nsid w:val="39B75FD5"/>
     <w:multiLevelType w:val="hybridMultilevel"/>
     <w:tmpl w:val="62B2B616"/>
@@ -4650,7 +5308,7 @@
       </w:pPr>
     </w:lvl>
   </w:abstractNum>
-  <w:abstractNum w:abstractNumId="23" w15:restartNumberingAfterBreak="0">
+  <w:abstractNum w:abstractNumId="27" w15:restartNumberingAfterBreak="0">
     <w:nsid w:val="3C781080"/>
     <w:multiLevelType w:val="multilevel"/>
     <w:tmpl w:val="26A630EA"/>
@@ -4771,7 +5429,7 @@
       </w:rPr>
     </w:lvl>
   </w:abstractNum>
-  <w:abstractNum w:abstractNumId="24" w15:restartNumberingAfterBreak="0">
+  <w:abstractNum w:abstractNumId="28" w15:restartNumberingAfterBreak="0">
     <w:nsid w:val="43D224E7"/>
     <w:multiLevelType w:val="hybridMultilevel"/>
     <w:tmpl w:val="02D048CA"/>
@@ -4860,7 +5518,7 @@
       </w:pPr>
     </w:lvl>
   </w:abstractNum>
-  <w:abstractNum w:abstractNumId="25" w15:restartNumberingAfterBreak="0">
+  <w:abstractNum w:abstractNumId="29" w15:restartNumberingAfterBreak="0">
     <w:nsid w:val="456C7D16"/>
     <w:multiLevelType w:val="multilevel"/>
     <w:tmpl w:val="FA927272"/>
@@ -4973,7 +5631,7 @@
       </w:rPr>
     </w:lvl>
   </w:abstractNum>
-  <w:abstractNum w:abstractNumId="26" w15:restartNumberingAfterBreak="0">
+  <w:abstractNum w:abstractNumId="30" w15:restartNumberingAfterBreak="0">
     <w:nsid w:val="48E23D2A"/>
     <w:multiLevelType w:val="multilevel"/>
     <w:tmpl w:val="F6ACC800"/>
@@ -5094,7 +5752,7 @@
       </w:rPr>
     </w:lvl>
   </w:abstractNum>
-  <w:abstractNum w:abstractNumId="27" w15:restartNumberingAfterBreak="0">
+  <w:abstractNum w:abstractNumId="31" w15:restartNumberingAfterBreak="0">
     <w:nsid w:val="49407224"/>
     <w:multiLevelType w:val="hybridMultilevel"/>
     <w:tmpl w:val="2B50EDEE"/>
@@ -5183,7 +5841,93 @@
       </w:pPr>
     </w:lvl>
   </w:abstractNum>
-  <w:abstractNum w:abstractNumId="28" w15:restartNumberingAfterBreak="0">
+  <w:abstractNum w:abstractNumId="32" w15:restartNumberingAfterBreak="0">
+    <w:nsid w:val="49D94A8A"/>
+    <w:multiLevelType w:val="hybridMultilevel"/>
+    <w:tmpl w:val="A1E41CC4"/>
+    <w:lvl w:ilvl="0" w:tplc="0419000F">
+      <w:start w:val="1"/>
+      <w:numFmt w:val="decimal"/>
+      <w:lvlText w:val="%1."/>
+      <w:lvlJc w:val="left"/>
+      <w:pPr>
+        <w:ind w:left="1429" w:hanging="360"/>
+      </w:pPr>
+    </w:lvl>
+    <w:lvl w:ilvl="1" w:tplc="04190019" w:tentative="1">
+      <w:start w:val="1"/>
+      <w:numFmt w:val="lowerLetter"/>
+      <w:lvlText w:val="%2."/>
+      <w:lvlJc w:val="left"/>
+      <w:pPr>
+        <w:ind w:left="2149" w:hanging="360"/>
+      </w:pPr>
+    </w:lvl>
+    <w:lvl w:ilvl="2" w:tplc="0419001B" w:tentative="1">
+      <w:start w:val="1"/>
+      <w:numFmt w:val="lowerRoman"/>
+      <w:lvlText w:val="%3."/>
+      <w:lvlJc w:val="right"/>
+      <w:pPr>
+        <w:ind w:left="2869" w:hanging="180"/>
+      </w:pPr>
+    </w:lvl>
+    <w:lvl w:ilvl="3" w:tplc="0419000F" w:tentative="1">
+      <w:start w:val="1"/>
+      <w:numFmt w:val="decimal"/>
+      <w:lvlText w:val="%4."/>
+      <w:lvlJc w:val="left"/>
+      <w:pPr>
+        <w:ind w:left="3589" w:hanging="360"/>
+      </w:pPr>
+    </w:lvl>
+    <w:lvl w:ilvl="4" w:tplc="04190019" w:tentative="1">
+      <w:start w:val="1"/>
+      <w:numFmt w:val="lowerLetter"/>
+      <w:lvlText w:val="%5."/>
+      <w:lvlJc w:val="left"/>
+      <w:pPr>
+        <w:ind w:left="4309" w:hanging="360"/>
+      </w:pPr>
+    </w:lvl>
+    <w:lvl w:ilvl="5" w:tplc="0419001B" w:tentative="1">
+      <w:start w:val="1"/>
+      <w:numFmt w:val="lowerRoman"/>
+      <w:lvlText w:val="%6."/>
+      <w:lvlJc w:val="right"/>
+      <w:pPr>
+        <w:ind w:left="5029" w:hanging="180"/>
+      </w:pPr>
+    </w:lvl>
+    <w:lvl w:ilvl="6" w:tplc="0419000F" w:tentative="1">
+      <w:start w:val="1"/>
+      <w:numFmt w:val="decimal"/>
+      <w:lvlText w:val="%7."/>
+      <w:lvlJc w:val="left"/>
+      <w:pPr>
+        <w:ind w:left="5749" w:hanging="360"/>
+      </w:pPr>
+    </w:lvl>
+    <w:lvl w:ilvl="7" w:tplc="04190019" w:tentative="1">
+      <w:start w:val="1"/>
+      <w:numFmt w:val="lowerLetter"/>
+      <w:lvlText w:val="%8."/>
+      <w:lvlJc w:val="left"/>
+      <w:pPr>
+        <w:ind w:left="6469" w:hanging="360"/>
+      </w:pPr>
+    </w:lvl>
+    <w:lvl w:ilvl="8" w:tplc="0419001B" w:tentative="1">
+      <w:start w:val="1"/>
+      <w:numFmt w:val="lowerRoman"/>
+      <w:lvlText w:val="%9."/>
+      <w:lvlJc w:val="right"/>
+      <w:pPr>
+        <w:ind w:left="7189" w:hanging="180"/>
+      </w:pPr>
+    </w:lvl>
+  </w:abstractNum>
+  <w:abstractNum w:abstractNumId="33" w15:restartNumberingAfterBreak="0">
     <w:nsid w:val="4B152C32"/>
     <w:multiLevelType w:val="hybridMultilevel"/>
     <w:tmpl w:val="EA8A77FE"/>
@@ -5272,7 +6016,7 @@
       </w:pPr>
     </w:lvl>
   </w:abstractNum>
-  <w:abstractNum w:abstractNumId="29" w15:restartNumberingAfterBreak="0">
+  <w:abstractNum w:abstractNumId="34" w15:restartNumberingAfterBreak="0">
     <w:nsid w:val="507E35CF"/>
     <w:multiLevelType w:val="hybridMultilevel"/>
     <w:tmpl w:val="275C5F34"/>
@@ -5361,7 +6105,7 @@
       </w:pPr>
     </w:lvl>
   </w:abstractNum>
-  <w:abstractNum w:abstractNumId="30" w15:restartNumberingAfterBreak="0">
+  <w:abstractNum w:abstractNumId="35" w15:restartNumberingAfterBreak="0">
     <w:nsid w:val="563875D6"/>
     <w:multiLevelType w:val="hybridMultilevel"/>
     <w:tmpl w:val="EF66A48C"/>
@@ -5450,7 +6194,7 @@
       </w:pPr>
     </w:lvl>
   </w:abstractNum>
-  <w:abstractNum w:abstractNumId="31" w15:restartNumberingAfterBreak="0">
+  <w:abstractNum w:abstractNumId="36" w15:restartNumberingAfterBreak="0">
     <w:nsid w:val="571213D9"/>
     <w:multiLevelType w:val="hybridMultilevel"/>
     <w:tmpl w:val="9236AD20"/>
@@ -5539,7 +6283,7 @@
       </w:pPr>
     </w:lvl>
   </w:abstractNum>
-  <w:abstractNum w:abstractNumId="32" w15:restartNumberingAfterBreak="0">
+  <w:abstractNum w:abstractNumId="37" w15:restartNumberingAfterBreak="0">
     <w:nsid w:val="5802106A"/>
     <w:multiLevelType w:val="multilevel"/>
     <w:tmpl w:val="E186873A"/>
@@ -5652,7 +6396,7 @@
       </w:rPr>
     </w:lvl>
   </w:abstractNum>
-  <w:abstractNum w:abstractNumId="33" w15:restartNumberingAfterBreak="0">
+  <w:abstractNum w:abstractNumId="38" w15:restartNumberingAfterBreak="0">
     <w:nsid w:val="5945659F"/>
     <w:multiLevelType w:val="hybridMultilevel"/>
     <w:tmpl w:val="6D0868D4"/>
@@ -5750,7 +6494,7 @@
       </w:pPr>
     </w:lvl>
   </w:abstractNum>
-  <w:abstractNum w:abstractNumId="34" w15:restartNumberingAfterBreak="0">
+  <w:abstractNum w:abstractNumId="39" w15:restartNumberingAfterBreak="0">
     <w:nsid w:val="5CC54986"/>
     <w:multiLevelType w:val="hybridMultilevel"/>
     <w:tmpl w:val="25465508"/>
@@ -5839,7 +6583,7 @@
       </w:pPr>
     </w:lvl>
   </w:abstractNum>
-  <w:abstractNum w:abstractNumId="35" w15:restartNumberingAfterBreak="0">
+  <w:abstractNum w:abstractNumId="40" w15:restartNumberingAfterBreak="0">
     <w:nsid w:val="5ED1316D"/>
     <w:multiLevelType w:val="multilevel"/>
     <w:tmpl w:val="9E7A3F8E"/>
@@ -5952,7 +6696,7 @@
       </w:rPr>
     </w:lvl>
   </w:abstractNum>
-  <w:abstractNum w:abstractNumId="36" w15:restartNumberingAfterBreak="0">
+  <w:abstractNum w:abstractNumId="41" w15:restartNumberingAfterBreak="0">
     <w:nsid w:val="6178110E"/>
     <w:multiLevelType w:val="multilevel"/>
     <w:tmpl w:val="E138E116"/>
@@ -6065,7 +6809,7 @@
       </w:rPr>
     </w:lvl>
   </w:abstractNum>
-  <w:abstractNum w:abstractNumId="37" w15:restartNumberingAfterBreak="0">
+  <w:abstractNum w:abstractNumId="42" w15:restartNumberingAfterBreak="0">
     <w:nsid w:val="62E956AC"/>
     <w:multiLevelType w:val="hybridMultilevel"/>
     <w:tmpl w:val="02D048CA"/>
@@ -6154,7 +6898,7 @@
       </w:pPr>
     </w:lvl>
   </w:abstractNum>
-  <w:abstractNum w:abstractNumId="38" w15:restartNumberingAfterBreak="0">
+  <w:abstractNum w:abstractNumId="43" w15:restartNumberingAfterBreak="0">
     <w:nsid w:val="66587898"/>
     <w:multiLevelType w:val="hybridMultilevel"/>
     <w:tmpl w:val="B4F0F382"/>
@@ -6243,7 +6987,7 @@
       </w:pPr>
     </w:lvl>
   </w:abstractNum>
-  <w:abstractNum w:abstractNumId="39" w15:restartNumberingAfterBreak="0">
+  <w:abstractNum w:abstractNumId="44" w15:restartNumberingAfterBreak="0">
     <w:nsid w:val="6BB974FB"/>
     <w:multiLevelType w:val="multilevel"/>
     <w:tmpl w:val="2BFA9076"/>
@@ -6356,7 +7100,7 @@
       </w:rPr>
     </w:lvl>
   </w:abstractNum>
-  <w:abstractNum w:abstractNumId="40" w15:restartNumberingAfterBreak="0">
+  <w:abstractNum w:abstractNumId="45" w15:restartNumberingAfterBreak="0">
     <w:nsid w:val="72381986"/>
     <w:multiLevelType w:val="hybridMultilevel"/>
     <w:tmpl w:val="B860AB16"/>
@@ -6445,7 +7189,120 @@
       </w:pPr>
     </w:lvl>
   </w:abstractNum>
-  <w:abstractNum w:abstractNumId="41" w15:restartNumberingAfterBreak="0">
+  <w:abstractNum w:abstractNumId="46" w15:restartNumberingAfterBreak="0">
+    <w:nsid w:val="738C0C57"/>
+    <w:multiLevelType w:val="hybridMultilevel"/>
+    <w:tmpl w:val="26D66152"/>
+    <w:lvl w:ilvl="0" w:tplc="6F4E78CA">
+      <w:start w:val="1"/>
+      <w:numFmt w:val="bullet"/>
+      <w:lvlText w:val=""/>
+      <w:lvlJc w:val="left"/>
+      <w:pPr>
+        <w:ind w:left="720" w:hanging="360"/>
+      </w:pPr>
+      <w:rPr>
+        <w:rFonts w:ascii="Symbol" w:hAnsi="Symbol" w:hint="default"/>
+      </w:rPr>
+    </w:lvl>
+    <w:lvl w:ilvl="1" w:tplc="04190003">
+      <w:start w:val="1"/>
+      <w:numFmt w:val="bullet"/>
+      <w:lvlText w:val="o"/>
+      <w:lvlJc w:val="left"/>
+      <w:pPr>
+        <w:ind w:left="1440" w:hanging="360"/>
+      </w:pPr>
+      <w:rPr>
+        <w:rFonts w:ascii="Courier New" w:hAnsi="Courier New" w:cs="Courier New" w:hint="default"/>
+      </w:rPr>
+    </w:lvl>
+    <w:lvl w:ilvl="2" w:tplc="04190005">
+      <w:start w:val="1"/>
+      <w:numFmt w:val="bullet"/>
+      <w:lvlText w:val=""/>
+      <w:lvlJc w:val="left"/>
+      <w:pPr>
+        <w:ind w:left="2160" w:hanging="360"/>
+      </w:pPr>
+      <w:rPr>
+        <w:rFonts w:ascii="Wingdings" w:hAnsi="Wingdings" w:hint="default"/>
+      </w:rPr>
+    </w:lvl>
+    <w:lvl w:ilvl="3" w:tplc="04190001" w:tentative="1">
+      <w:start w:val="1"/>
+      <w:numFmt w:val="bullet"/>
+      <w:lvlText w:val=""/>
+      <w:lvlJc w:val="left"/>
+      <w:pPr>
+        <w:ind w:left="2880" w:hanging="360"/>
+      </w:pPr>
+      <w:rPr>
+        <w:rFonts w:ascii="Symbol" w:hAnsi="Symbol" w:hint="default"/>
+      </w:rPr>
+    </w:lvl>
+    <w:lvl w:ilvl="4" w:tplc="04190003" w:tentative="1">
+      <w:start w:val="1"/>
+      <w:numFmt w:val="bullet"/>
+      <w:lvlText w:val="o"/>
+      <w:lvlJc w:val="left"/>
+      <w:pPr>
+        <w:ind w:left="3600" w:hanging="360"/>
+      </w:pPr>
+      <w:rPr>
+        <w:rFonts w:ascii="Courier New" w:hAnsi="Courier New" w:cs="Courier New" w:hint="default"/>
+      </w:rPr>
+    </w:lvl>
+    <w:lvl w:ilvl="5" w:tplc="04190005" w:tentative="1">
+      <w:start w:val="1"/>
+      <w:numFmt w:val="bullet"/>
+      <w:lvlText w:val=""/>
+      <w:lvlJc w:val="left"/>
+      <w:pPr>
+        <w:ind w:left="4320" w:hanging="360"/>
+      </w:pPr>
+      <w:rPr>
+        <w:rFonts w:ascii="Wingdings" w:hAnsi="Wingdings" w:hint="default"/>
+      </w:rPr>
+    </w:lvl>
+    <w:lvl w:ilvl="6" w:tplc="04190001" w:tentative="1">
+      <w:start w:val="1"/>
+      <w:numFmt w:val="bullet"/>
+      <w:lvlText w:val=""/>
+      <w:lvlJc w:val="left"/>
+      <w:pPr>
+        <w:ind w:left="5040" w:hanging="360"/>
+      </w:pPr>
+      <w:rPr>
+        <w:rFonts w:ascii="Symbol" w:hAnsi="Symbol" w:hint="default"/>
+      </w:rPr>
+    </w:lvl>
+    <w:lvl w:ilvl="7" w:tplc="04190003" w:tentative="1">
+      <w:start w:val="1"/>
+      <w:numFmt w:val="bullet"/>
+      <w:lvlText w:val="o"/>
+      <w:lvlJc w:val="left"/>
+      <w:pPr>
+        <w:ind w:left="5760" w:hanging="360"/>
+      </w:pPr>
+      <w:rPr>
+        <w:rFonts w:ascii="Courier New" w:hAnsi="Courier New" w:cs="Courier New" w:hint="default"/>
+      </w:rPr>
+    </w:lvl>
+    <w:lvl w:ilvl="8" w:tplc="04190005" w:tentative="1">
+      <w:start w:val="1"/>
+      <w:numFmt w:val="bullet"/>
+      <w:lvlText w:val=""/>
+      <w:lvlJc w:val="left"/>
+      <w:pPr>
+        <w:ind w:left="6480" w:hanging="360"/>
+      </w:pPr>
+      <w:rPr>
+        <w:rFonts w:ascii="Wingdings" w:hAnsi="Wingdings" w:hint="default"/>
+      </w:rPr>
+    </w:lvl>
+  </w:abstractNum>
+  <w:abstractNum w:abstractNumId="47" w15:restartNumberingAfterBreak="0">
     <w:nsid w:val="76CF2548"/>
     <w:multiLevelType w:val="multilevel"/>
     <w:tmpl w:val="C532B176"/>
@@ -6558,7 +7415,7 @@
       </w:rPr>
     </w:lvl>
   </w:abstractNum>
-  <w:abstractNum w:abstractNumId="42" w15:restartNumberingAfterBreak="0">
+  <w:abstractNum w:abstractNumId="48" w15:restartNumberingAfterBreak="0">
     <w:nsid w:val="7B401766"/>
     <w:multiLevelType w:val="multilevel"/>
     <w:tmpl w:val="C3D43114"/>
@@ -6671,7 +7528,7 @@
       </w:rPr>
     </w:lvl>
   </w:abstractNum>
-  <w:abstractNum w:abstractNumId="43" w15:restartNumberingAfterBreak="0">
+  <w:abstractNum w:abstractNumId="49" w15:restartNumberingAfterBreak="0">
     <w:nsid w:val="7B967541"/>
     <w:multiLevelType w:val="multilevel"/>
     <w:tmpl w:val="014E5294"/>
@@ -6784,143 +7641,161 @@
       </w:rPr>
     </w:lvl>
   </w:abstractNum>
-  <w:num w:numId="1" w16cid:durableId="429276657">
+  <w:num w:numId="1">
     <w:abstractNumId w:val="7"/>
   </w:num>
-  <w:num w:numId="2" w16cid:durableId="1083988795">
+  <w:num w:numId="2">
+    <w:abstractNumId w:val="27"/>
+  </w:num>
+  <w:num w:numId="3">
+    <w:abstractNumId w:val="5"/>
+  </w:num>
+  <w:num w:numId="4">
+    <w:abstractNumId w:val="33"/>
+  </w:num>
+  <w:num w:numId="5">
+    <w:abstractNumId w:val="43"/>
+  </w:num>
+  <w:num w:numId="6">
+    <w:abstractNumId w:val="15"/>
+  </w:num>
+  <w:num w:numId="7">
     <w:abstractNumId w:val="23"/>
   </w:num>
-  <w:num w:numId="3" w16cid:durableId="1535851735">
-    <w:abstractNumId w:val="5"/>
+  <w:num w:numId="8">
+    <w:abstractNumId w:val="38"/>
   </w:num>
-  <w:num w:numId="4" w16cid:durableId="1987124491">
+  <w:num w:numId="9">
+    <w:abstractNumId w:val="6"/>
+  </w:num>
+  <w:num w:numId="10">
+    <w:abstractNumId w:val="1"/>
+  </w:num>
+  <w:num w:numId="11">
+    <w:abstractNumId w:val="39"/>
+  </w:num>
+  <w:num w:numId="12">
+    <w:abstractNumId w:val="4"/>
+  </w:num>
+  <w:num w:numId="13">
+    <w:abstractNumId w:val="26"/>
+  </w:num>
+  <w:num w:numId="14">
+    <w:abstractNumId w:val="31"/>
+  </w:num>
+  <w:num w:numId="15">
+    <w:abstractNumId w:val="30"/>
+  </w:num>
+  <w:num w:numId="16">
+    <w:abstractNumId w:val="3"/>
+  </w:num>
+  <w:num w:numId="17">
+    <w:abstractNumId w:val="47"/>
+  </w:num>
+  <w:num w:numId="18">
+    <w:abstractNumId w:val="2"/>
+  </w:num>
+  <w:num w:numId="19">
+    <w:abstractNumId w:val="40"/>
+  </w:num>
+  <w:num w:numId="20">
+    <w:abstractNumId w:val="8"/>
+  </w:num>
+  <w:num w:numId="21">
+    <w:abstractNumId w:val="49"/>
+  </w:num>
+  <w:num w:numId="22">
+    <w:abstractNumId w:val="48"/>
+  </w:num>
+  <w:num w:numId="23">
+    <w:abstractNumId w:val="0"/>
+  </w:num>
+  <w:num w:numId="24">
+    <w:abstractNumId w:val="25"/>
+  </w:num>
+  <w:num w:numId="25">
+    <w:abstractNumId w:val="22"/>
+  </w:num>
+  <w:num w:numId="26">
+    <w:abstractNumId w:val="44"/>
+  </w:num>
+  <w:num w:numId="27">
+    <w:abstractNumId w:val="41"/>
+  </w:num>
+  <w:num w:numId="28">
+    <w:abstractNumId w:val="29"/>
+  </w:num>
+  <w:num w:numId="29">
+    <w:abstractNumId w:val="20"/>
+  </w:num>
+  <w:num w:numId="30">
+    <w:abstractNumId w:val="24"/>
+  </w:num>
+  <w:num w:numId="31">
+    <w:abstractNumId w:val="13"/>
+  </w:num>
+  <w:num w:numId="32">
+    <w:abstractNumId w:val="37"/>
+  </w:num>
+  <w:num w:numId="33">
+    <w:abstractNumId w:val="14"/>
+  </w:num>
+  <w:num w:numId="34">
+    <w:abstractNumId w:val="45"/>
+  </w:num>
+  <w:num w:numId="35">
+    <w:abstractNumId w:val="10"/>
+  </w:num>
+  <w:num w:numId="36">
+    <w:abstractNumId w:val="34"/>
+  </w:num>
+  <w:num w:numId="37">
+    <w:abstractNumId w:val="35"/>
+  </w:num>
+  <w:num w:numId="38">
+    <w:abstractNumId w:val="9"/>
+  </w:num>
+  <w:num w:numId="39">
+    <w:abstractNumId w:val="18"/>
+  </w:num>
+  <w:num w:numId="40">
+    <w:abstractNumId w:val="16"/>
+  </w:num>
+  <w:num w:numId="41">
     <w:abstractNumId w:val="28"/>
   </w:num>
-  <w:num w:numId="5" w16cid:durableId="1851792270">
-    <w:abstractNumId w:val="38"/>
+  <w:num w:numId="42">
+    <w:abstractNumId w:val="36"/>
   </w:num>
-  <w:num w:numId="6" w16cid:durableId="1931153955">
-    <w:abstractNumId w:val="14"/>
+  <w:num w:numId="43">
+    <w:abstractNumId w:val="42"/>
   </w:num>
-  <w:num w:numId="7" w16cid:durableId="933632794">
+  <w:num w:numId="44">
+    <w:abstractNumId w:val="12"/>
+  </w:num>
+  <w:num w:numId="45">
+    <w:abstractNumId w:val="32"/>
+  </w:num>
+  <w:num w:numId="46">
+    <w:abstractNumId w:val="17"/>
+  </w:num>
+  <w:num w:numId="47">
     <w:abstractNumId w:val="19"/>
   </w:num>
-  <w:num w:numId="8" w16cid:durableId="1422876801">
-    <w:abstractNumId w:val="33"/>
+  <w:num w:numId="48">
+    <w:abstractNumId w:val="11"/>
   </w:num>
-  <w:num w:numId="9" w16cid:durableId="1252543365">
-    <w:abstractNumId w:val="6"/>
+  <w:num w:numId="49">
+    <w:abstractNumId w:val="46"/>
   </w:num>
-  <w:num w:numId="10" w16cid:durableId="1710451218">
-    <w:abstractNumId w:val="1"/>
-  </w:num>
-  <w:num w:numId="11" w16cid:durableId="1723671204">
-    <w:abstractNumId w:val="34"/>
-  </w:num>
-  <w:num w:numId="12" w16cid:durableId="641933488">
-    <w:abstractNumId w:val="4"/>
-  </w:num>
-  <w:num w:numId="13" w16cid:durableId="9528103">
-    <w:abstractNumId w:val="22"/>
-  </w:num>
-  <w:num w:numId="14" w16cid:durableId="736786646">
-    <w:abstractNumId w:val="27"/>
-  </w:num>
-  <w:num w:numId="15" w16cid:durableId="1011109911">
-    <w:abstractNumId w:val="26"/>
-  </w:num>
-  <w:num w:numId="16" w16cid:durableId="1663848605">
-    <w:abstractNumId w:val="3"/>
-  </w:num>
-  <w:num w:numId="17" w16cid:durableId="1479110988">
-    <w:abstractNumId w:val="41"/>
-  </w:num>
-  <w:num w:numId="18" w16cid:durableId="1298224172">
-    <w:abstractNumId w:val="2"/>
-  </w:num>
-  <w:num w:numId="19" w16cid:durableId="95293142">
-    <w:abstractNumId w:val="35"/>
-  </w:num>
-  <w:num w:numId="20" w16cid:durableId="77792268">
-    <w:abstractNumId w:val="8"/>
-  </w:num>
-  <w:num w:numId="21" w16cid:durableId="2068721276">
-    <w:abstractNumId w:val="43"/>
-  </w:num>
-  <w:num w:numId="22" w16cid:durableId="1504777618">
-    <w:abstractNumId w:val="42"/>
-  </w:num>
-  <w:num w:numId="23" w16cid:durableId="2064207971">
-    <w:abstractNumId w:val="0"/>
-  </w:num>
-  <w:num w:numId="24" w16cid:durableId="1106195217">
+  <w:num w:numId="50">
     <w:abstractNumId w:val="21"/>
-  </w:num>
-  <w:num w:numId="25" w16cid:durableId="298456089">
-    <w:abstractNumId w:val="18"/>
-  </w:num>
-  <w:num w:numId="26" w16cid:durableId="2039233931">
-    <w:abstractNumId w:val="39"/>
-  </w:num>
-  <w:num w:numId="27" w16cid:durableId="1096708588">
-    <w:abstractNumId w:val="36"/>
-  </w:num>
-  <w:num w:numId="28" w16cid:durableId="729963184">
-    <w:abstractNumId w:val="25"/>
-  </w:num>
-  <w:num w:numId="29" w16cid:durableId="205989425">
-    <w:abstractNumId w:val="17"/>
-  </w:num>
-  <w:num w:numId="30" w16cid:durableId="184291222">
-    <w:abstractNumId w:val="20"/>
-  </w:num>
-  <w:num w:numId="31" w16cid:durableId="161821560">
-    <w:abstractNumId w:val="12"/>
-  </w:num>
-  <w:num w:numId="32" w16cid:durableId="1290742621">
-    <w:abstractNumId w:val="32"/>
-  </w:num>
-  <w:num w:numId="33" w16cid:durableId="310795899">
-    <w:abstractNumId w:val="13"/>
-  </w:num>
-  <w:num w:numId="34" w16cid:durableId="2058240549">
-    <w:abstractNumId w:val="40"/>
-  </w:num>
-  <w:num w:numId="35" w16cid:durableId="2005817745">
-    <w:abstractNumId w:val="10"/>
-  </w:num>
-  <w:num w:numId="36" w16cid:durableId="1670789887">
-    <w:abstractNumId w:val="29"/>
-  </w:num>
-  <w:num w:numId="37" w16cid:durableId="204147578">
-    <w:abstractNumId w:val="30"/>
-  </w:num>
-  <w:num w:numId="38" w16cid:durableId="230703835">
-    <w:abstractNumId w:val="9"/>
-  </w:num>
-  <w:num w:numId="39" w16cid:durableId="701322563">
-    <w:abstractNumId w:val="16"/>
-  </w:num>
-  <w:num w:numId="40" w16cid:durableId="1834639508">
-    <w:abstractNumId w:val="15"/>
-  </w:num>
-  <w:num w:numId="41" w16cid:durableId="1845973289">
-    <w:abstractNumId w:val="24"/>
-  </w:num>
-  <w:num w:numId="42" w16cid:durableId="590772617">
-    <w:abstractNumId w:val="31"/>
-  </w:num>
-  <w:num w:numId="43" w16cid:durableId="936913615">
-    <w:abstractNumId w:val="37"/>
-  </w:num>
-  <w:num w:numId="44" w16cid:durableId="1710648788">
-    <w:abstractNumId w:val="11"/>
   </w:num>
 </w:numbering>
 </file>
 
 <file path=word/styles.xml><?xml version="1.0" encoding="utf-8"?>
-<w:styles xmlns:mc="http://schemas.openxmlformats.org/markup-compatibility/2006" xmlns:r="http://schemas.openxmlformats.org/officeDocument/2006/relationships" xmlns:w="http://schemas.openxmlformats.org/wordprocessingml/2006/main" xmlns:w14="http://schemas.microsoft.com/office/word/2010/wordml" xmlns:w15="http://schemas.microsoft.com/office/word/2012/wordml" xmlns:w16cex="http://schemas.microsoft.com/office/word/2018/wordml/cex" xmlns:w16cid="http://schemas.microsoft.com/office/word/2016/wordml/cid" xmlns:w16="http://schemas.microsoft.com/office/word/2018/wordml" xmlns:w16du="http://schemas.microsoft.com/office/word/2023/wordml/word16du" xmlns:w16sdtdh="http://schemas.microsoft.com/office/word/2020/wordml/sdtdatahash" xmlns:w16sdtfl="http://schemas.microsoft.com/office/word/2024/wordml/sdtformatlock" xmlns:w16se="http://schemas.microsoft.com/office/word/2015/wordml/symex" mc:Ignorable="w14 w15 w16se w16cid w16 w16cex w16sdtdh w16sdtfl w16du">
+<w:styles xmlns:mc="http://schemas.openxmlformats.org/markup-compatibility/2006" xmlns:r="http://schemas.openxmlformats.org/officeDocument/2006/relationships" xmlns:w="http://schemas.openxmlformats.org/wordprocessingml/2006/main" xmlns:w14="http://schemas.microsoft.com/office/word/2010/wordml" xmlns:w15="http://schemas.microsoft.com/office/word/2012/wordml" xmlns:w16cex="http://schemas.microsoft.com/office/word/2018/wordml/cex" xmlns:w16cid="http://schemas.microsoft.com/office/word/2016/wordml/cid" xmlns:w16="http://schemas.microsoft.com/office/word/2018/wordml" xmlns:w16sdtdh="http://schemas.microsoft.com/office/word/2020/wordml/sdtdatahash" xmlns:w16se="http://schemas.microsoft.com/office/word/2015/wordml/symex" mc:Ignorable="w14 w15 w16se w16cid w16 w16cex w16sdtdh">
   <w:docDefaults>
     <w:rPrDefault>
       <w:rPr>
@@ -7314,7 +8189,7 @@
     <w:lsdException w:name="Unresolved Mention" w:semiHidden="1" w:unhideWhenUsed="1"/>
     <w:lsdException w:name="Smart Link" w:semiHidden="1" w:unhideWhenUsed="1"/>
   </w:latentStyles>
-  <w:style w:type="paragraph" w:default="1" w:styleId="a">
+  <w:style w:type="paragraph" w:default="1" w:styleId="Normal">
     <w:name w:val="Normal"/>
     <w:qFormat/>
     <w:rsid w:val="00F2575B"/>
@@ -7329,11 +8204,11 @@
       <w:szCs w:val="24"/>
     </w:rPr>
   </w:style>
-  <w:style w:type="paragraph" w:styleId="1">
+  <w:style w:type="paragraph" w:styleId="Heading1">
     <w:name w:val="heading 1"/>
-    <w:basedOn w:val="a"/>
-    <w:next w:val="a"/>
-    <w:link w:val="10"/>
+    <w:basedOn w:val="Normal"/>
+    <w:next w:val="Normal"/>
+    <w:link w:val="Heading1Char"/>
     <w:qFormat/>
     <w:rsid w:val="000C5F08"/>
     <w:pPr>
@@ -7354,11 +8229,11 @@
       <w:lang w:eastAsia="ru-RU"/>
     </w:rPr>
   </w:style>
-  <w:style w:type="paragraph" w:styleId="2">
+  <w:style w:type="paragraph" w:styleId="Heading2">
     <w:name w:val="heading 2"/>
-    <w:basedOn w:val="a"/>
-    <w:next w:val="a"/>
-    <w:link w:val="20"/>
+    <w:basedOn w:val="Normal"/>
+    <w:next w:val="Normal"/>
+    <w:link w:val="Heading2Char"/>
     <w:uiPriority w:val="9"/>
     <w:unhideWhenUsed/>
     <w:qFormat/>
@@ -7378,11 +8253,11 @@
       <w:szCs w:val="26"/>
     </w:rPr>
   </w:style>
-  <w:style w:type="paragraph" w:styleId="3">
+  <w:style w:type="paragraph" w:styleId="Heading3">
     <w:name w:val="heading 3"/>
-    <w:basedOn w:val="a"/>
-    <w:next w:val="a"/>
-    <w:link w:val="30"/>
+    <w:basedOn w:val="Normal"/>
+    <w:next w:val="Normal"/>
+    <w:link w:val="Heading3Char"/>
     <w:uiPriority w:val="9"/>
     <w:unhideWhenUsed/>
     <w:qFormat/>
@@ -7400,12 +8275,12 @@
       <w:b/>
     </w:rPr>
   </w:style>
-  <w:style w:type="paragraph" w:styleId="4">
+  <w:style w:type="paragraph" w:styleId="Heading4">
     <w:name w:val="heading 4"/>
     <w:aliases w:val="Для таблиц"/>
-    <w:basedOn w:val="a"/>
-    <w:next w:val="a"/>
-    <w:link w:val="40"/>
+    <w:basedOn w:val="Normal"/>
+    <w:next w:val="Normal"/>
+    <w:link w:val="Heading4Char"/>
     <w:uiPriority w:val="9"/>
     <w:unhideWhenUsed/>
     <w:qFormat/>
@@ -7423,13 +8298,13 @@
       <w:sz w:val="22"/>
     </w:rPr>
   </w:style>
-  <w:style w:type="character" w:default="1" w:styleId="a0">
+  <w:style w:type="character" w:default="1" w:styleId="DefaultParagraphFont">
     <w:name w:val="Default Paragraph Font"/>
     <w:uiPriority w:val="1"/>
     <w:semiHidden/>
     <w:unhideWhenUsed/>
   </w:style>
-  <w:style w:type="table" w:default="1" w:styleId="a1">
+  <w:style w:type="table" w:default="1" w:styleId="TableNormal">
     <w:name w:val="Normal Table"/>
     <w:uiPriority w:val="99"/>
     <w:semiHidden/>
@@ -7444,16 +8319,16 @@
       </w:tblCellMar>
     </w:tblPr>
   </w:style>
-  <w:style w:type="numbering" w:default="1" w:styleId="a2">
+  <w:style w:type="numbering" w:default="1" w:styleId="NoList">
     <w:name w:val="No List"/>
     <w:uiPriority w:val="99"/>
     <w:semiHidden/>
     <w:unhideWhenUsed/>
   </w:style>
-  <w:style w:type="character" w:customStyle="1" w:styleId="10">
-    <w:name w:val="Заголовок 1 Знак"/>
-    <w:basedOn w:val="a0"/>
-    <w:link w:val="1"/>
+  <w:style w:type="character" w:customStyle="1" w:styleId="Heading1Char">
+    <w:name w:val="Heading 1 Char"/>
+    <w:basedOn w:val="DefaultParagraphFont"/>
+    <w:link w:val="Heading1"/>
     <w:rsid w:val="000C5F08"/>
     <w:rPr>
       <w:rFonts w:ascii="Times New Roman" w:eastAsia="Times New Roman" w:hAnsi="Times New Roman" w:cs="Arial"/>
@@ -7465,10 +8340,10 @@
       <w:lang w:eastAsia="ru-RU"/>
     </w:rPr>
   </w:style>
-  <w:style w:type="character" w:customStyle="1" w:styleId="20">
-    <w:name w:val="Заголовок 2 Знак"/>
-    <w:basedOn w:val="a0"/>
-    <w:link w:val="2"/>
+  <w:style w:type="character" w:customStyle="1" w:styleId="Heading2Char">
+    <w:name w:val="Heading 2 Char"/>
+    <w:basedOn w:val="DefaultParagraphFont"/>
+    <w:link w:val="Heading2"/>
     <w:uiPriority w:val="9"/>
     <w:rsid w:val="00CC6A71"/>
     <w:rPr>
@@ -7478,10 +8353,10 @@
       <w:szCs w:val="26"/>
     </w:rPr>
   </w:style>
-  <w:style w:type="paragraph" w:styleId="a3">
+  <w:style w:type="paragraph" w:styleId="TOCHeading">
     <w:name w:val="TOC Heading"/>
-    <w:basedOn w:val="1"/>
-    <w:next w:val="a"/>
+    <w:basedOn w:val="Heading1"/>
+    <w:next w:val="Normal"/>
     <w:uiPriority w:val="39"/>
     <w:unhideWhenUsed/>
     <w:qFormat/>
@@ -7499,9 +8374,9 @@
       <w:lang w:val="en-US" w:eastAsia="en-US"/>
     </w:rPr>
   </w:style>
-  <w:style w:type="paragraph" w:styleId="a4">
+  <w:style w:type="paragraph" w:styleId="ListParagraph">
     <w:name w:val="List Paragraph"/>
-    <w:basedOn w:val="a"/>
+    <w:basedOn w:val="Normal"/>
     <w:uiPriority w:val="34"/>
     <w:qFormat/>
     <w:rsid w:val="002630BA"/>
@@ -7510,10 +8385,10 @@
       <w:contextualSpacing/>
     </w:pPr>
   </w:style>
-  <w:style w:type="paragraph" w:styleId="11">
+  <w:style w:type="paragraph" w:styleId="TOC1">
     <w:name w:val="toc 1"/>
-    <w:basedOn w:val="a"/>
-    <w:next w:val="a"/>
+    <w:basedOn w:val="Normal"/>
+    <w:next w:val="Normal"/>
     <w:autoRedefine/>
     <w:uiPriority w:val="39"/>
     <w:unhideWhenUsed/>
@@ -7528,10 +8403,10 @@
       <w:ind w:left="993" w:hanging="284"/>
     </w:pPr>
   </w:style>
-  <w:style w:type="paragraph" w:styleId="21">
+  <w:style w:type="paragraph" w:styleId="TOC2">
     <w:name w:val="toc 2"/>
-    <w:basedOn w:val="a"/>
-    <w:next w:val="a"/>
+    <w:basedOn w:val="Normal"/>
+    <w:next w:val="Normal"/>
     <w:autoRedefine/>
     <w:uiPriority w:val="39"/>
     <w:unhideWhenUsed/>
@@ -7542,9 +8417,9 @@
       </w:tabs>
     </w:pPr>
   </w:style>
-  <w:style w:type="character" w:styleId="a5">
+  <w:style w:type="character" w:styleId="Hyperlink">
     <w:name w:val="Hyperlink"/>
-    <w:basedOn w:val="a0"/>
+    <w:basedOn w:val="DefaultParagraphFont"/>
     <w:uiPriority w:val="99"/>
     <w:unhideWhenUsed/>
     <w:rsid w:val="00DA7F05"/>
@@ -7553,9 +8428,9 @@
       <w:u w:val="single"/>
     </w:rPr>
   </w:style>
-  <w:style w:type="character" w:styleId="a6">
+  <w:style w:type="character" w:styleId="CommentReference">
     <w:name w:val="annotation reference"/>
-    <w:basedOn w:val="a0"/>
+    <w:basedOn w:val="DefaultParagraphFont"/>
     <w:uiPriority w:val="99"/>
     <w:semiHidden/>
     <w:unhideWhenUsed/>
@@ -7565,10 +8440,10 @@
       <w:szCs w:val="16"/>
     </w:rPr>
   </w:style>
-  <w:style w:type="paragraph" w:styleId="a7">
+  <w:style w:type="paragraph" w:styleId="CommentText">
     <w:name w:val="annotation text"/>
-    <w:basedOn w:val="a"/>
-    <w:link w:val="a8"/>
+    <w:basedOn w:val="Normal"/>
+    <w:link w:val="CommentTextChar"/>
     <w:uiPriority w:val="99"/>
     <w:semiHidden/>
     <w:unhideWhenUsed/>
@@ -7578,10 +8453,10 @@
       <w:szCs w:val="20"/>
     </w:rPr>
   </w:style>
-  <w:style w:type="character" w:customStyle="1" w:styleId="a8">
-    <w:name w:val="Текст примечания Знак"/>
-    <w:basedOn w:val="a0"/>
-    <w:link w:val="a7"/>
+  <w:style w:type="character" w:customStyle="1" w:styleId="CommentTextChar">
+    <w:name w:val="Comment Text Char"/>
+    <w:basedOn w:val="DefaultParagraphFont"/>
+    <w:link w:val="CommentText"/>
     <w:uiPriority w:val="99"/>
     <w:semiHidden/>
     <w:rsid w:val="00DA7F05"/>
@@ -7591,11 +8466,11 @@
       <w:szCs w:val="20"/>
     </w:rPr>
   </w:style>
-  <w:style w:type="paragraph" w:styleId="a9">
+  <w:style w:type="paragraph" w:styleId="CommentSubject">
     <w:name w:val="annotation subject"/>
-    <w:basedOn w:val="a7"/>
-    <w:next w:val="a7"/>
-    <w:link w:val="aa"/>
+    <w:basedOn w:val="CommentText"/>
+    <w:next w:val="CommentText"/>
+    <w:link w:val="CommentSubjectChar"/>
     <w:uiPriority w:val="99"/>
     <w:semiHidden/>
     <w:unhideWhenUsed/>
@@ -7605,10 +8480,10 @@
       <w:bCs/>
     </w:rPr>
   </w:style>
-  <w:style w:type="character" w:customStyle="1" w:styleId="aa">
-    <w:name w:val="Тема примечания Знак"/>
-    <w:basedOn w:val="a8"/>
-    <w:link w:val="a9"/>
+  <w:style w:type="character" w:customStyle="1" w:styleId="CommentSubjectChar">
+    <w:name w:val="Comment Subject Char"/>
+    <w:basedOn w:val="CommentTextChar"/>
+    <w:link w:val="CommentSubject"/>
     <w:uiPriority w:val="99"/>
     <w:semiHidden/>
     <w:rsid w:val="00DA7F05"/>
@@ -7620,7 +8495,7 @@
       <w:szCs w:val="20"/>
     </w:rPr>
   </w:style>
-  <w:style w:type="paragraph" w:styleId="ab">
+  <w:style w:type="paragraph" w:styleId="NoSpacing">
     <w:name w:val="No Spacing"/>
     <w:uiPriority w:val="1"/>
     <w:qFormat/>
@@ -7636,9 +8511,9 @@
       <w:szCs w:val="24"/>
     </w:rPr>
   </w:style>
-  <w:style w:type="table" w:styleId="ac">
+  <w:style w:type="table" w:styleId="TableGrid">
     <w:name w:val="Table Grid"/>
-    <w:basedOn w:val="a1"/>
+    <w:basedOn w:val="TableNormal"/>
     <w:uiPriority w:val="39"/>
     <w:rsid w:val="00647C66"/>
     <w:pPr>
@@ -7655,10 +8530,10 @@
       </w:tblBorders>
     </w:tblPr>
   </w:style>
-  <w:style w:type="paragraph" w:styleId="ad">
+  <w:style w:type="paragraph" w:styleId="Header">
     <w:name w:val="header"/>
-    <w:basedOn w:val="a"/>
-    <w:link w:val="ae"/>
+    <w:basedOn w:val="Normal"/>
+    <w:link w:val="HeaderChar"/>
     <w:uiPriority w:val="99"/>
     <w:unhideWhenUsed/>
     <w:rsid w:val="00220032"/>
@@ -7670,10 +8545,10 @@
       <w:spacing w:line="240" w:lineRule="auto"/>
     </w:pPr>
   </w:style>
-  <w:style w:type="character" w:customStyle="1" w:styleId="ae">
-    <w:name w:val="Верхний колонтитул Знак"/>
-    <w:basedOn w:val="a0"/>
-    <w:link w:val="ad"/>
+  <w:style w:type="character" w:customStyle="1" w:styleId="HeaderChar">
+    <w:name w:val="Header Char"/>
+    <w:basedOn w:val="DefaultParagraphFont"/>
+    <w:link w:val="Header"/>
     <w:uiPriority w:val="99"/>
     <w:rsid w:val="00220032"/>
     <w:rPr>
@@ -7682,10 +8557,10 @@
       <w:szCs w:val="24"/>
     </w:rPr>
   </w:style>
-  <w:style w:type="paragraph" w:styleId="af">
+  <w:style w:type="paragraph" w:styleId="Footer">
     <w:name w:val="footer"/>
-    <w:basedOn w:val="a"/>
-    <w:link w:val="af0"/>
+    <w:basedOn w:val="Normal"/>
+    <w:link w:val="FooterChar"/>
     <w:uiPriority w:val="99"/>
     <w:unhideWhenUsed/>
     <w:rsid w:val="00220032"/>
@@ -7697,10 +8572,10 @@
       <w:spacing w:line="240" w:lineRule="auto"/>
     </w:pPr>
   </w:style>
-  <w:style w:type="character" w:customStyle="1" w:styleId="af0">
-    <w:name w:val="Нижний колонтитул Знак"/>
-    <w:basedOn w:val="a0"/>
-    <w:link w:val="af"/>
+  <w:style w:type="character" w:customStyle="1" w:styleId="FooterChar">
+    <w:name w:val="Footer Char"/>
+    <w:basedOn w:val="DefaultParagraphFont"/>
+    <w:link w:val="Footer"/>
     <w:uiPriority w:val="99"/>
     <w:rsid w:val="00220032"/>
     <w:rPr>
@@ -7711,12 +8586,12 @@
   </w:style>
   <w:style w:type="character" w:customStyle="1" w:styleId="ezkurwreuab5ozgtqnkl">
     <w:name w:val="ezkurwreuab5ozgtqnkl"/>
-    <w:basedOn w:val="a0"/>
+    <w:basedOn w:val="DefaultParagraphFont"/>
     <w:rsid w:val="0070554C"/>
   </w:style>
-  <w:style w:type="character" w:styleId="af1">
+  <w:style w:type="character" w:styleId="UnresolvedMention">
     <w:name w:val="Unresolved Mention"/>
-    <w:basedOn w:val="a0"/>
+    <w:basedOn w:val="DefaultParagraphFont"/>
     <w:uiPriority w:val="99"/>
     <w:semiHidden/>
     <w:unhideWhenUsed/>
@@ -7726,10 +8601,10 @@
       <w:shd w:val="clear" w:color="auto" w:fill="E1DFDD"/>
     </w:rPr>
   </w:style>
-  <w:style w:type="character" w:customStyle="1" w:styleId="30">
-    <w:name w:val="Заголовок 3 Знак"/>
-    <w:basedOn w:val="a0"/>
-    <w:link w:val="3"/>
+  <w:style w:type="character" w:customStyle="1" w:styleId="Heading3Char">
+    <w:name w:val="Heading 3 Char"/>
+    <w:basedOn w:val="DefaultParagraphFont"/>
+    <w:link w:val="Heading3"/>
     <w:uiPriority w:val="9"/>
     <w:rsid w:val="000C5F08"/>
     <w:rPr>
@@ -7739,10 +8614,10 @@
       <w:szCs w:val="24"/>
     </w:rPr>
   </w:style>
-  <w:style w:type="paragraph" w:styleId="31">
+  <w:style w:type="paragraph" w:styleId="TOC3">
     <w:name w:val="toc 3"/>
-    <w:basedOn w:val="a"/>
-    <w:next w:val="a"/>
+    <w:basedOn w:val="Normal"/>
+    <w:next w:val="Normal"/>
     <w:autoRedefine/>
     <w:uiPriority w:val="39"/>
     <w:unhideWhenUsed/>
@@ -7752,11 +8627,11 @@
       <w:ind w:left="520"/>
     </w:pPr>
   </w:style>
-  <w:style w:type="character" w:customStyle="1" w:styleId="40">
-    <w:name w:val="Заголовок 4 Знак"/>
-    <w:aliases w:val="Для таблиц Знак"/>
-    <w:basedOn w:val="a0"/>
-    <w:link w:val="4"/>
+  <w:style w:type="character" w:customStyle="1" w:styleId="Heading4Char">
+    <w:name w:val="Heading 4 Char"/>
+    <w:aliases w:val="Для таблиц Char"/>
+    <w:basedOn w:val="DefaultParagraphFont"/>
+    <w:link w:val="Heading4"/>
     <w:uiPriority w:val="9"/>
     <w:rsid w:val="00B13E58"/>
     <w:rPr>
@@ -7765,10 +8640,10 @@
       <w:szCs w:val="24"/>
     </w:rPr>
   </w:style>
-  <w:style w:type="paragraph" w:styleId="af2">
+  <w:style w:type="paragraph" w:styleId="EndnoteText">
     <w:name w:val="endnote text"/>
-    <w:basedOn w:val="a"/>
-    <w:link w:val="af3"/>
+    <w:basedOn w:val="Normal"/>
+    <w:link w:val="EndnoteTextChar"/>
     <w:uiPriority w:val="99"/>
     <w:semiHidden/>
     <w:unhideWhenUsed/>
@@ -7781,10 +8656,10 @@
       <w:szCs w:val="20"/>
     </w:rPr>
   </w:style>
-  <w:style w:type="character" w:customStyle="1" w:styleId="af3">
-    <w:name w:val="Текст концевой сноски Знак"/>
-    <w:basedOn w:val="a0"/>
-    <w:link w:val="af2"/>
+  <w:style w:type="character" w:customStyle="1" w:styleId="EndnoteTextChar">
+    <w:name w:val="Endnote Text Char"/>
+    <w:basedOn w:val="DefaultParagraphFont"/>
+    <w:link w:val="EndnoteText"/>
     <w:uiPriority w:val="99"/>
     <w:semiHidden/>
     <w:rsid w:val="00FC4A4F"/>
@@ -7794,15 +8669,32 @@
       <w:szCs w:val="20"/>
     </w:rPr>
   </w:style>
-  <w:style w:type="character" w:styleId="af4">
+  <w:style w:type="character" w:styleId="EndnoteReference">
     <w:name w:val="endnote reference"/>
-    <w:basedOn w:val="a0"/>
+    <w:basedOn w:val="DefaultParagraphFont"/>
     <w:uiPriority w:val="99"/>
     <w:semiHidden/>
     <w:unhideWhenUsed/>
     <w:rsid w:val="00FC4A4F"/>
     <w:rPr>
       <w:vertAlign w:val="superscript"/>
+    </w:rPr>
+  </w:style>
+  <w:style w:type="paragraph" w:styleId="NormalWeb">
+    <w:name w:val="Normal (Web)"/>
+    <w:basedOn w:val="Normal"/>
+    <w:uiPriority w:val="99"/>
+    <w:unhideWhenUsed/>
+    <w:rsid w:val="009D32D3"/>
+    <w:pPr>
+      <w:spacing w:before="100" w:beforeAutospacing="1" w:after="100" w:afterAutospacing="1" w:line="240" w:lineRule="auto"/>
+      <w:ind w:firstLine="0"/>
+      <w:jc w:val="left"/>
+    </w:pPr>
+    <w:rPr>
+      <w:rFonts w:eastAsia="Times New Roman"/>
+      <w:sz w:val="24"/>
+      <w:lang w:eastAsia="ru-RU"/>
     </w:rPr>
   </w:style>
 </w:styles>

</xml_diff>